<commit_message>
Agregamos el cronograma y las clases
Corregimos un pequeño error de redacción en
el documento de las clases y cronograma.
</commit_message>
<xml_diff>
--- a/Documentación/Clases a Implementar y Cronograma.docx
+++ b/Documentación/Clases a Implementar y Cronograma.docx
@@ -91,18 +91,41 @@
           <w:b/>
         </w:rPr>
       </w:pPr>
-      <w:r>
-        <w:rPr>
-          <w:rFonts w:ascii="Cambria Math" w:hAnsi="Cambria Math"/>
-          <w:b/>
-        </w:rPr>
-        <w:t>Players:</w:t>
-      </w:r>
-      <w:r>
-        <w:rPr>
-          <w:rFonts w:ascii="Cambria Math" w:hAnsi="Cambria Math"/>
-        </w:rPr>
-        <w:t xml:space="preserve"> Administrará a ambos jugadores independientemente, de esta forma bastará con mantener el focus sobre este objeto para procesar todas las teclas presionadas por los jugadores.</w:t>
+      <w:proofErr w:type="spellStart"/>
+      <w:r>
+        <w:rPr>
+          <w:rFonts w:ascii="Cambria Math" w:hAnsi="Cambria Math"/>
+          <w:b/>
+        </w:rPr>
+        <w:t>Players</w:t>
+      </w:r>
+      <w:proofErr w:type="spellEnd"/>
+      <w:r>
+        <w:rPr>
+          <w:rFonts w:ascii="Cambria Math" w:hAnsi="Cambria Math"/>
+          <w:b/>
+        </w:rPr>
+        <w:t>:</w:t>
+      </w:r>
+      <w:r>
+        <w:rPr>
+          <w:rFonts w:ascii="Cambria Math" w:hAnsi="Cambria Math"/>
+        </w:rPr>
+        <w:t xml:space="preserve"> Administrará a ambos jugadores independientemente, de esta forma bastará con mantener el </w:t>
+      </w:r>
+      <w:proofErr w:type="spellStart"/>
+      <w:r>
+        <w:rPr>
+          <w:rFonts w:ascii="Cambria Math" w:hAnsi="Cambria Math"/>
+        </w:rPr>
+        <w:t>focus</w:t>
+      </w:r>
+      <w:proofErr w:type="spellEnd"/>
+      <w:r>
+        <w:rPr>
+          <w:rFonts w:ascii="Cambria Math" w:hAnsi="Cambria Math"/>
+        </w:rPr>
+        <w:t xml:space="preserve"> sobre este objeto para procesar todas las teclas presionadas por los jugadores.</w:t>
       </w:r>
       <w:r>
         <w:rPr>
@@ -134,12 +157,21 @@
         </w:rPr>
         <w:t xml:space="preserve"> </w:t>
       </w:r>
-      <w:r>
-        <w:rPr>
-          <w:rFonts w:ascii="Cambria Math" w:hAnsi="Cambria Math"/>
-          <w:b/>
-        </w:rPr>
-        <w:t xml:space="preserve">QObject </w:t>
+      <w:proofErr w:type="spellStart"/>
+      <w:r>
+        <w:rPr>
+          <w:rFonts w:ascii="Cambria Math" w:hAnsi="Cambria Math"/>
+          <w:b/>
+        </w:rPr>
+        <w:t>QObject</w:t>
+      </w:r>
+      <w:proofErr w:type="spellEnd"/>
+      <w:r>
+        <w:rPr>
+          <w:rFonts w:ascii="Cambria Math" w:hAnsi="Cambria Math"/>
+          <w:b/>
+        </w:rPr>
+        <w:t xml:space="preserve"> </w:t>
       </w:r>
       <w:r>
         <w:rPr>
@@ -147,6 +179,7 @@
         </w:rPr>
         <w:t xml:space="preserve">y </w:t>
       </w:r>
+      <w:proofErr w:type="spellStart"/>
       <w:r>
         <w:rPr>
           <w:rFonts w:ascii="Cambria Math" w:hAnsi="Cambria Math"/>
@@ -154,12 +187,14 @@
         </w:rPr>
         <w:t>QGraphicsPixmapItem</w:t>
       </w:r>
+      <w:proofErr w:type="spellEnd"/>
       <w:r>
         <w:rPr>
           <w:rFonts w:ascii="Cambria Math" w:hAnsi="Cambria Math"/>
         </w:rPr>
         <w:t xml:space="preserve">, pero además tendrá como atributo otro </w:t>
       </w:r>
+      <w:proofErr w:type="spellStart"/>
       <w:r>
         <w:rPr>
           <w:rFonts w:ascii="Cambria Math" w:hAnsi="Cambria Math"/>
@@ -167,6 +202,7 @@
         </w:rPr>
         <w:t>QGraphicsPixmapItem</w:t>
       </w:r>
+      <w:proofErr w:type="spellEnd"/>
       <w:r>
         <w:t xml:space="preserve"> correspondiente al segundo jugador</w:t>
       </w:r>
@@ -189,12 +225,21 @@
           <w:b/>
         </w:rPr>
       </w:pPr>
-      <w:r>
-        <w:rPr>
-          <w:rFonts w:ascii="Cambria Math" w:hAnsi="Cambria Math"/>
-          <w:b/>
-        </w:rPr>
-        <w:t xml:space="preserve">PowerUp: </w:t>
+      <w:proofErr w:type="spellStart"/>
+      <w:r>
+        <w:rPr>
+          <w:rFonts w:ascii="Cambria Math" w:hAnsi="Cambria Math"/>
+          <w:b/>
+        </w:rPr>
+        <w:t>PowerUp</w:t>
+      </w:r>
+      <w:proofErr w:type="spellEnd"/>
+      <w:r>
+        <w:rPr>
+          <w:rFonts w:ascii="Cambria Math" w:hAnsi="Cambria Math"/>
+          <w:b/>
+        </w:rPr>
+        <w:t xml:space="preserve">: </w:t>
       </w:r>
       <w:r>
         <w:rPr>
@@ -250,12 +295,21 @@
         </w:rPr>
         <w:t xml:space="preserve"> Esta clase heredará las clases </w:t>
       </w:r>
-      <w:r>
-        <w:rPr>
-          <w:rFonts w:ascii="Cambria Math" w:hAnsi="Cambria Math"/>
-          <w:b/>
-        </w:rPr>
-        <w:t xml:space="preserve">QObject </w:t>
+      <w:proofErr w:type="spellStart"/>
+      <w:r>
+        <w:rPr>
+          <w:rFonts w:ascii="Cambria Math" w:hAnsi="Cambria Math"/>
+          <w:b/>
+        </w:rPr>
+        <w:t>QObject</w:t>
+      </w:r>
+      <w:proofErr w:type="spellEnd"/>
+      <w:r>
+        <w:rPr>
+          <w:rFonts w:ascii="Cambria Math" w:hAnsi="Cambria Math"/>
+          <w:b/>
+        </w:rPr>
+        <w:t xml:space="preserve"> </w:t>
       </w:r>
       <w:r>
         <w:rPr>
@@ -263,6 +317,7 @@
         </w:rPr>
         <w:t xml:space="preserve">y </w:t>
       </w:r>
+      <w:proofErr w:type="spellStart"/>
       <w:r>
         <w:rPr>
           <w:rFonts w:ascii="Cambria Math" w:hAnsi="Cambria Math"/>
@@ -270,6 +325,7 @@
         </w:rPr>
         <w:t>QGraphicsPixmapItem</w:t>
       </w:r>
+      <w:proofErr w:type="spellEnd"/>
       <w:r>
         <w:rPr>
           <w:rFonts w:ascii="Cambria Math" w:hAnsi="Cambria Math"/>
@@ -290,6 +346,7 @@
           <w:b/>
         </w:rPr>
       </w:pPr>
+      <w:proofErr w:type="spellStart"/>
       <w:r>
         <w:rPr>
           <w:rFonts w:ascii="Cambria Math" w:hAnsi="Cambria Math"/>
@@ -297,6 +354,7 @@
         </w:rPr>
         <w:t>Terrain</w:t>
       </w:r>
+      <w:proofErr w:type="spellEnd"/>
       <w:r>
         <w:rPr>
           <w:rFonts w:ascii="Cambria Math" w:hAnsi="Cambria Math"/>
@@ -358,13 +416,33 @@
         </w:rPr>
         <w:t xml:space="preserve"> Esta clase utilizará el contenedor </w:t>
       </w:r>
-      <w:r>
-        <w:rPr>
-          <w:rFonts w:ascii="Cambria Math" w:hAnsi="Cambria Math"/>
-          <w:b/>
-        </w:rPr>
-        <w:t>std::array</w:t>
-      </w:r>
+      <w:proofErr w:type="spellStart"/>
+      <w:r>
+        <w:rPr>
+          <w:rFonts w:ascii="Cambria Math" w:hAnsi="Cambria Math"/>
+          <w:b/>
+        </w:rPr>
+        <w:t>std</w:t>
+      </w:r>
+      <w:proofErr w:type="spellEnd"/>
+      <w:proofErr w:type="gramStart"/>
+      <w:r>
+        <w:rPr>
+          <w:rFonts w:ascii="Cambria Math" w:hAnsi="Cambria Math"/>
+          <w:b/>
+        </w:rPr>
+        <w:t>::</w:t>
+      </w:r>
+      <w:proofErr w:type="spellStart"/>
+      <w:r>
+        <w:rPr>
+          <w:rFonts w:ascii="Cambria Math" w:hAnsi="Cambria Math"/>
+          <w:b/>
+        </w:rPr>
+        <w:t>array</w:t>
+      </w:r>
+      <w:proofErr w:type="spellEnd"/>
+      <w:proofErr w:type="gramEnd"/>
       <w:r>
         <w:rPr>
           <w:rFonts w:ascii="Cambria Math" w:hAnsi="Cambria Math"/>
@@ -385,12 +463,21 @@
           <w:b/>
         </w:rPr>
       </w:pPr>
-      <w:r>
-        <w:rPr>
-          <w:rFonts w:ascii="Cambria Math" w:hAnsi="Cambria Math"/>
-          <w:b/>
-        </w:rPr>
-        <w:t xml:space="preserve">Enemy: </w:t>
+      <w:proofErr w:type="spellStart"/>
+      <w:r>
+        <w:rPr>
+          <w:rFonts w:ascii="Cambria Math" w:hAnsi="Cambria Math"/>
+          <w:b/>
+        </w:rPr>
+        <w:t>Enemy</w:t>
+      </w:r>
+      <w:proofErr w:type="spellEnd"/>
+      <w:r>
+        <w:rPr>
+          <w:rFonts w:ascii="Cambria Math" w:hAnsi="Cambria Math"/>
+          <w:b/>
+        </w:rPr>
+        <w:t xml:space="preserve">: </w:t>
       </w:r>
       <w:r>
         <w:rPr>
@@ -440,12 +527,21 @@
         </w:rPr>
         <w:t xml:space="preserve"> </w:t>
       </w:r>
-      <w:r>
-        <w:rPr>
-          <w:rFonts w:ascii="Cambria Math" w:hAnsi="Cambria Math"/>
-          <w:b/>
-        </w:rPr>
-        <w:t xml:space="preserve">QObject </w:t>
+      <w:proofErr w:type="spellStart"/>
+      <w:r>
+        <w:rPr>
+          <w:rFonts w:ascii="Cambria Math" w:hAnsi="Cambria Math"/>
+          <w:b/>
+        </w:rPr>
+        <w:t>QObject</w:t>
+      </w:r>
+      <w:proofErr w:type="spellEnd"/>
+      <w:r>
+        <w:rPr>
+          <w:rFonts w:ascii="Cambria Math" w:hAnsi="Cambria Math"/>
+          <w:b/>
+        </w:rPr>
+        <w:t xml:space="preserve"> </w:t>
       </w:r>
       <w:r>
         <w:rPr>
@@ -453,6 +549,7 @@
         </w:rPr>
         <w:t xml:space="preserve">y </w:t>
       </w:r>
+      <w:proofErr w:type="spellStart"/>
       <w:r>
         <w:rPr>
           <w:rFonts w:ascii="Cambria Math" w:hAnsi="Cambria Math"/>
@@ -460,6 +557,7 @@
         </w:rPr>
         <w:t>QGraphicsPixmapItem</w:t>
       </w:r>
+      <w:proofErr w:type="spellEnd"/>
       <w:r>
         <w:rPr>
           <w:rFonts w:ascii="Cambria Math" w:hAnsi="Cambria Math"/>
@@ -486,6 +584,7 @@
         </w:rPr>
         <w:t xml:space="preserve">Los enemigos serán de tres tipos básicos, pero según el nivel aparecerán enemigos especiales, estos últimos heredarán la clase </w:t>
       </w:r>
+      <w:proofErr w:type="spellStart"/>
       <w:r>
         <w:rPr>
           <w:rFonts w:ascii="Cambria Math" w:hAnsi="Cambria Math"/>
@@ -493,6 +592,7 @@
         </w:rPr>
         <w:t>Enemy</w:t>
       </w:r>
+      <w:proofErr w:type="spellEnd"/>
       <w:r>
         <w:rPr>
           <w:rFonts w:ascii="Cambria Math" w:hAnsi="Cambria Math"/>
@@ -525,12 +625,21 @@
           <w:b/>
         </w:rPr>
       </w:pPr>
-      <w:r>
-        <w:rPr>
-          <w:rFonts w:ascii="Cambria Math" w:hAnsi="Cambria Math"/>
-          <w:b/>
-        </w:rPr>
-        <w:t>Snail:</w:t>
+      <w:proofErr w:type="spellStart"/>
+      <w:r>
+        <w:rPr>
+          <w:rFonts w:ascii="Cambria Math" w:hAnsi="Cambria Math"/>
+          <w:b/>
+        </w:rPr>
+        <w:t>Snail</w:t>
+      </w:r>
+      <w:proofErr w:type="spellEnd"/>
+      <w:r>
+        <w:rPr>
+          <w:rFonts w:ascii="Cambria Math" w:hAnsi="Cambria Math"/>
+          <w:b/>
+        </w:rPr>
+        <w:t>:</w:t>
       </w:r>
       <w:r>
         <w:rPr>
@@ -552,12 +661,21 @@
           <w:b/>
         </w:rPr>
       </w:pPr>
-      <w:r>
-        <w:rPr>
-          <w:rFonts w:ascii="Cambria Math" w:hAnsi="Cambria Math"/>
-          <w:b/>
-        </w:rPr>
-        <w:t xml:space="preserve">Porcupine: </w:t>
+      <w:proofErr w:type="spellStart"/>
+      <w:r>
+        <w:rPr>
+          <w:rFonts w:ascii="Cambria Math" w:hAnsi="Cambria Math"/>
+          <w:b/>
+        </w:rPr>
+        <w:t>Porcupine</w:t>
+      </w:r>
+      <w:proofErr w:type="spellEnd"/>
+      <w:r>
+        <w:rPr>
+          <w:rFonts w:ascii="Cambria Math" w:hAnsi="Cambria Math"/>
+          <w:b/>
+        </w:rPr>
+        <w:t xml:space="preserve">: </w:t>
       </w:r>
       <w:r>
         <w:rPr>
@@ -597,12 +715,21 @@
           <w:b/>
         </w:rPr>
       </w:pPr>
-      <w:r>
-        <w:rPr>
-          <w:rFonts w:ascii="Cambria Math" w:hAnsi="Cambria Math"/>
-          <w:b/>
-        </w:rPr>
-        <w:t>Owl:</w:t>
+      <w:proofErr w:type="spellStart"/>
+      <w:r>
+        <w:rPr>
+          <w:rFonts w:ascii="Cambria Math" w:hAnsi="Cambria Math"/>
+          <w:b/>
+        </w:rPr>
+        <w:t>Owl</w:t>
+      </w:r>
+      <w:proofErr w:type="spellEnd"/>
+      <w:r>
+        <w:rPr>
+          <w:rFonts w:ascii="Cambria Math" w:hAnsi="Cambria Math"/>
+          <w:b/>
+        </w:rPr>
+        <w:t>:</w:t>
       </w:r>
       <w:r>
         <w:rPr>
@@ -624,12 +751,21 @@
           <w:b/>
         </w:rPr>
       </w:pPr>
-      <w:r>
-        <w:rPr>
-          <w:rFonts w:ascii="Cambria Math" w:hAnsi="Cambria Math"/>
-          <w:b/>
-        </w:rPr>
-        <w:t xml:space="preserve">Chamaleon: </w:t>
+      <w:proofErr w:type="spellStart"/>
+      <w:r>
+        <w:rPr>
+          <w:rFonts w:ascii="Cambria Math" w:hAnsi="Cambria Math"/>
+          <w:b/>
+        </w:rPr>
+        <w:t>Chamaleon</w:t>
+      </w:r>
+      <w:proofErr w:type="spellEnd"/>
+      <w:r>
+        <w:rPr>
+          <w:rFonts w:ascii="Cambria Math" w:hAnsi="Cambria Math"/>
+          <w:b/>
+        </w:rPr>
+        <w:t xml:space="preserve">: </w:t>
       </w:r>
       <w:r>
         <w:rPr>
@@ -678,12 +814,21 @@
           <w:b/>
         </w:rPr>
       </w:pPr>
-      <w:r>
-        <w:rPr>
-          <w:rFonts w:ascii="Cambria Math" w:hAnsi="Cambria Math"/>
-          <w:b/>
-        </w:rPr>
-        <w:t xml:space="preserve">Vulture: </w:t>
+      <w:proofErr w:type="spellStart"/>
+      <w:r>
+        <w:rPr>
+          <w:rFonts w:ascii="Cambria Math" w:hAnsi="Cambria Math"/>
+          <w:b/>
+        </w:rPr>
+        <w:t>Vulture</w:t>
+      </w:r>
+      <w:proofErr w:type="spellEnd"/>
+      <w:r>
+        <w:rPr>
+          <w:rFonts w:ascii="Cambria Math" w:hAnsi="Cambria Math"/>
+          <w:b/>
+        </w:rPr>
+        <w:t xml:space="preserve">: </w:t>
       </w:r>
       <w:r>
         <w:rPr>
@@ -729,18 +874,55 @@
           <w:b/>
         </w:rPr>
       </w:pPr>
-      <w:r>
-        <w:rPr>
-          <w:rFonts w:ascii="Cambria Math" w:hAnsi="Cambria Math"/>
-          <w:b/>
-        </w:rPr>
-        <w:t xml:space="preserve">Information: </w:t>
-      </w:r>
-      <w:r>
-        <w:rPr>
-          <w:rFonts w:ascii="Cambria Math" w:hAnsi="Cambria Math"/>
-        </w:rPr>
-        <w:t>Se utilizará para mostrar pequeños letreros en la pantalla, como el número de la oleada al principio de cada una, las recompensas al final del minijuego, el mensaje de victoria o de gameover, etc.</w:t>
+      <w:proofErr w:type="spellStart"/>
+      <w:r>
+        <w:rPr>
+          <w:rFonts w:ascii="Cambria Math" w:hAnsi="Cambria Math"/>
+          <w:b/>
+        </w:rPr>
+        <w:t>Information</w:t>
+      </w:r>
+      <w:proofErr w:type="spellEnd"/>
+      <w:r>
+        <w:rPr>
+          <w:rFonts w:ascii="Cambria Math" w:hAnsi="Cambria Math"/>
+          <w:b/>
+        </w:rPr>
+        <w:t xml:space="preserve">: </w:t>
+      </w:r>
+      <w:r>
+        <w:rPr>
+          <w:rFonts w:ascii="Cambria Math" w:hAnsi="Cambria Math"/>
+        </w:rPr>
+        <w:t xml:space="preserve">Se utilizará para mostrar pequeños letreros en la pantalla, como el número de la oleada al principio de cada una, las recompensas al final del </w:t>
+      </w:r>
+      <w:proofErr w:type="spellStart"/>
+      <w:r>
+        <w:rPr>
+          <w:rFonts w:ascii="Cambria Math" w:hAnsi="Cambria Math"/>
+        </w:rPr>
+        <w:t>minijuego</w:t>
+      </w:r>
+      <w:proofErr w:type="spellEnd"/>
+      <w:r>
+        <w:rPr>
+          <w:rFonts w:ascii="Cambria Math" w:hAnsi="Cambria Math"/>
+        </w:rPr>
+        <w:t xml:space="preserve">, el mensaje de victoria o de </w:t>
+      </w:r>
+      <w:proofErr w:type="spellStart"/>
+      <w:r>
+        <w:rPr>
+          <w:rFonts w:ascii="Cambria Math" w:hAnsi="Cambria Math"/>
+        </w:rPr>
+        <w:t>gameover</w:t>
+      </w:r>
+      <w:proofErr w:type="spellEnd"/>
+      <w:r>
+        <w:rPr>
+          <w:rFonts w:ascii="Cambria Math" w:hAnsi="Cambria Math"/>
+        </w:rPr>
+        <w:t>, etc.</w:t>
       </w:r>
       <w:r>
         <w:rPr>
@@ -748,6 +930,7 @@
         </w:rPr>
         <w:t xml:space="preserve"> Esta clase heredará la clase </w:t>
       </w:r>
+      <w:proofErr w:type="spellStart"/>
       <w:r>
         <w:rPr>
           <w:rFonts w:ascii="Cambria Math" w:hAnsi="Cambria Math"/>
@@ -755,12 +938,14 @@
         </w:rPr>
         <w:t>QGraphicsPixmapItem</w:t>
       </w:r>
+      <w:proofErr w:type="spellEnd"/>
       <w:r>
         <w:rPr>
           <w:rFonts w:ascii="Cambria Math" w:hAnsi="Cambria Math"/>
         </w:rPr>
         <w:t xml:space="preserve">, pero poseerá un atributo de la clase </w:t>
       </w:r>
+      <w:proofErr w:type="spellStart"/>
       <w:r>
         <w:rPr>
           <w:rFonts w:ascii="Cambria Math" w:hAnsi="Cambria Math"/>
@@ -768,6 +953,7 @@
         </w:rPr>
         <w:t>QGraphicsTextItem</w:t>
       </w:r>
+      <w:proofErr w:type="spellEnd"/>
       <w:r>
         <w:rPr>
           <w:rFonts w:ascii="Cambria Math" w:hAnsi="Cambria Math"/>
@@ -788,12 +974,21 @@
           <w:b/>
         </w:rPr>
       </w:pPr>
-      <w:r>
-        <w:rPr>
-          <w:rFonts w:ascii="Cambria Math" w:hAnsi="Cambria Math"/>
-          <w:b/>
-        </w:rPr>
-        <w:t>Level:</w:t>
+      <w:proofErr w:type="spellStart"/>
+      <w:r>
+        <w:rPr>
+          <w:rFonts w:ascii="Cambria Math" w:hAnsi="Cambria Math"/>
+          <w:b/>
+        </w:rPr>
+        <w:t>Level</w:t>
+      </w:r>
+      <w:proofErr w:type="spellEnd"/>
+      <w:r>
+        <w:rPr>
+          <w:rFonts w:ascii="Cambria Math" w:hAnsi="Cambria Math"/>
+          <w:b/>
+        </w:rPr>
+        <w:t>:</w:t>
       </w:r>
       <w:r>
         <w:rPr>
@@ -915,6 +1110,7 @@
         </w:rPr>
         <w:t xml:space="preserve"> </w:t>
       </w:r>
+      <w:proofErr w:type="spellStart"/>
       <w:r>
         <w:rPr>
           <w:rFonts w:ascii="Cambria Math" w:hAnsi="Cambria Math"/>
@@ -922,6 +1118,7 @@
         </w:rPr>
         <w:t>QGraphicsScene</w:t>
       </w:r>
+      <w:proofErr w:type="spellEnd"/>
       <w:r>
         <w:rPr>
           <w:rFonts w:ascii="Cambria Math" w:hAnsi="Cambria Math"/>
@@ -951,13 +1148,22 @@
           <w:b/>
         </w:rPr>
       </w:pPr>
+      <w:proofErr w:type="spellStart"/>
       <w:r>
         <w:rPr>
           <w:rFonts w:ascii="Cambria Math" w:hAnsi="Cambria Math"/>
           <w:b/>
         </w:rPr>
         <w:lastRenderedPageBreak/>
-        <w:t>TutorialLevel:</w:t>
+        <w:t>TutorialLevel</w:t>
+      </w:r>
+      <w:proofErr w:type="spellEnd"/>
+      <w:r>
+        <w:rPr>
+          <w:rFonts w:ascii="Cambria Math" w:hAnsi="Cambria Math"/>
+          <w:b/>
+        </w:rPr>
+        <w:t>:</w:t>
       </w:r>
       <w:r>
         <w:rPr>
@@ -965,6 +1171,7 @@
         </w:rPr>
         <w:t xml:space="preserve"> Administrará el nivel que servirá de tutorial para los jugadores. Esta clase heredará la clase </w:t>
       </w:r>
+      <w:proofErr w:type="spellStart"/>
       <w:r>
         <w:rPr>
           <w:rFonts w:ascii="Cambria Math" w:hAnsi="Cambria Math"/>
@@ -972,6 +1179,7 @@
         </w:rPr>
         <w:t>Level</w:t>
       </w:r>
+      <w:proofErr w:type="spellEnd"/>
       <w:r>
         <w:rPr>
           <w:rFonts w:ascii="Cambria Math" w:hAnsi="Cambria Math"/>
@@ -992,19 +1200,36 @@
           <w:b/>
         </w:rPr>
       </w:pPr>
-      <w:r>
-        <w:rPr>
-          <w:rFonts w:ascii="Cambria Math" w:hAnsi="Cambria Math"/>
-          <w:b/>
-        </w:rPr>
-        <w:t>Ball:</w:t>
-      </w:r>
-      <w:r>
-        <w:rPr>
-          <w:rFonts w:ascii="Cambria Math" w:hAnsi="Cambria Math"/>
-        </w:rPr>
-        <w:t xml:space="preserve"> Modelará la pelota que se dejará caer en el minijuego</w:t>
-      </w:r>
+      <w:proofErr w:type="spellStart"/>
+      <w:r>
+        <w:rPr>
+          <w:rFonts w:ascii="Cambria Math" w:hAnsi="Cambria Math"/>
+          <w:b/>
+        </w:rPr>
+        <w:t>Ball</w:t>
+      </w:r>
+      <w:proofErr w:type="spellEnd"/>
+      <w:r>
+        <w:rPr>
+          <w:rFonts w:ascii="Cambria Math" w:hAnsi="Cambria Math"/>
+          <w:b/>
+        </w:rPr>
+        <w:t>:</w:t>
+      </w:r>
+      <w:r>
+        <w:rPr>
+          <w:rFonts w:ascii="Cambria Math" w:hAnsi="Cambria Math"/>
+        </w:rPr>
+        <w:t xml:space="preserve"> Modelará la pelota que se dejará caer en el </w:t>
+      </w:r>
+      <w:proofErr w:type="spellStart"/>
+      <w:r>
+        <w:rPr>
+          <w:rFonts w:ascii="Cambria Math" w:hAnsi="Cambria Math"/>
+        </w:rPr>
+        <w:t>minijuego</w:t>
+      </w:r>
+      <w:proofErr w:type="spellEnd"/>
       <w:r>
         <w:rPr>
           <w:rFonts w:ascii="Cambria Math" w:hAnsi="Cambria Math"/>
@@ -1029,12 +1254,21 @@
         </w:rPr>
         <w:t xml:space="preserve">Esta clase heredará las clases </w:t>
       </w:r>
-      <w:r>
-        <w:rPr>
-          <w:rFonts w:ascii="Cambria Math" w:hAnsi="Cambria Math"/>
-          <w:b/>
-        </w:rPr>
-        <w:t xml:space="preserve">QObject </w:t>
+      <w:proofErr w:type="spellStart"/>
+      <w:r>
+        <w:rPr>
+          <w:rFonts w:ascii="Cambria Math" w:hAnsi="Cambria Math"/>
+          <w:b/>
+        </w:rPr>
+        <w:t>QObject</w:t>
+      </w:r>
+      <w:proofErr w:type="spellEnd"/>
+      <w:r>
+        <w:rPr>
+          <w:rFonts w:ascii="Cambria Math" w:hAnsi="Cambria Math"/>
+          <w:b/>
+        </w:rPr>
+        <w:t xml:space="preserve"> </w:t>
       </w:r>
       <w:r>
         <w:rPr>
@@ -1042,6 +1276,7 @@
         </w:rPr>
         <w:t xml:space="preserve">y </w:t>
       </w:r>
+      <w:proofErr w:type="spellStart"/>
       <w:r>
         <w:rPr>
           <w:rFonts w:ascii="Cambria Math" w:hAnsi="Cambria Math"/>
@@ -1049,12 +1284,14 @@
         </w:rPr>
         <w:t>QGraphicsPixmapItem</w:t>
       </w:r>
+      <w:proofErr w:type="spellEnd"/>
       <w:r>
         <w:rPr>
           <w:rFonts w:ascii="Cambria Math" w:hAnsi="Cambria Math"/>
         </w:rPr>
         <w:t xml:space="preserve">, pero además tendrá como atributo otro </w:t>
       </w:r>
+      <w:proofErr w:type="spellStart"/>
       <w:r>
         <w:rPr>
           <w:rFonts w:ascii="Cambria Math" w:hAnsi="Cambria Math"/>
@@ -1062,11 +1299,26 @@
         </w:rPr>
         <w:t>QGraphicsPixmapItem</w:t>
       </w:r>
-      <w:r>
-        <w:rPr>
-          <w:rFonts w:ascii="Cambria Math" w:hAnsi="Cambria Math"/>
-        </w:rPr>
-        <w:t xml:space="preserve"> correspondiente a la garra del minijuego, esto es pues la garra no necesita ninguna funcionalidad en </w:t>
+      <w:proofErr w:type="spellEnd"/>
+      <w:r>
+        <w:rPr>
+          <w:rFonts w:ascii="Cambria Math" w:hAnsi="Cambria Math"/>
+        </w:rPr>
+        <w:t xml:space="preserve"> correspondiente a la garra del </w:t>
+      </w:r>
+      <w:proofErr w:type="spellStart"/>
+      <w:r>
+        <w:rPr>
+          <w:rFonts w:ascii="Cambria Math" w:hAnsi="Cambria Math"/>
+        </w:rPr>
+        <w:t>minijuego</w:t>
+      </w:r>
+      <w:proofErr w:type="spellEnd"/>
+      <w:r>
+        <w:rPr>
+          <w:rFonts w:ascii="Cambria Math" w:hAnsi="Cambria Math"/>
+        </w:rPr>
+        <w:t xml:space="preserve">, esto es pues la garra no necesita ninguna funcionalidad en </w:t>
       </w:r>
       <w:r>
         <w:rPr>
@@ -1118,18 +1370,41 @@
           <w:b/>
         </w:rPr>
       </w:pPr>
-      <w:r>
-        <w:rPr>
-          <w:rFonts w:ascii="Cambria Math" w:hAnsi="Cambria Math"/>
-          <w:b/>
-        </w:rPr>
-        <w:t xml:space="preserve">Minigame: </w:t>
-      </w:r>
-      <w:r>
-        <w:rPr>
-          <w:rFonts w:ascii="Cambria Math" w:hAnsi="Cambria Math"/>
-        </w:rPr>
-        <w:t>Administrará el minijuego del final de cada nivel</w:t>
+      <w:proofErr w:type="spellStart"/>
+      <w:r>
+        <w:rPr>
+          <w:rFonts w:ascii="Cambria Math" w:hAnsi="Cambria Math"/>
+          <w:b/>
+        </w:rPr>
+        <w:t>Minigame</w:t>
+      </w:r>
+      <w:proofErr w:type="spellEnd"/>
+      <w:r>
+        <w:rPr>
+          <w:rFonts w:ascii="Cambria Math" w:hAnsi="Cambria Math"/>
+          <w:b/>
+        </w:rPr>
+        <w:t xml:space="preserve">: </w:t>
+      </w:r>
+      <w:r>
+        <w:rPr>
+          <w:rFonts w:ascii="Cambria Math" w:hAnsi="Cambria Math"/>
+        </w:rPr>
+        <w:t xml:space="preserve">Administrará el </w:t>
+      </w:r>
+      <w:proofErr w:type="spellStart"/>
+      <w:r>
+        <w:rPr>
+          <w:rFonts w:ascii="Cambria Math" w:hAnsi="Cambria Math"/>
+        </w:rPr>
+        <w:t>minijuego</w:t>
+      </w:r>
+      <w:proofErr w:type="spellEnd"/>
+      <w:r>
+        <w:rPr>
+          <w:rFonts w:ascii="Cambria Math" w:hAnsi="Cambria Math"/>
+        </w:rPr>
+        <w:t xml:space="preserve"> del final de cada nivel</w:t>
       </w:r>
       <w:r>
         <w:rPr>
@@ -1155,6 +1430,7 @@
         </w:rPr>
         <w:t xml:space="preserve"> </w:t>
       </w:r>
+      <w:proofErr w:type="spellStart"/>
       <w:r>
         <w:rPr>
           <w:rFonts w:ascii="Cambria Math" w:hAnsi="Cambria Math"/>
@@ -1162,6 +1438,7 @@
         </w:rPr>
         <w:t>QGraphicsScene</w:t>
       </w:r>
+      <w:proofErr w:type="spellEnd"/>
       <w:r>
         <w:rPr>
           <w:rFonts w:ascii="Cambria Math" w:hAnsi="Cambria Math"/>
@@ -1182,12 +1459,21 @@
           <w:b/>
         </w:rPr>
       </w:pPr>
-      <w:r>
-        <w:rPr>
-          <w:rFonts w:ascii="Cambria Math" w:hAnsi="Cambria Math"/>
-          <w:b/>
-        </w:rPr>
-        <w:t xml:space="preserve">Pendulum: </w:t>
+      <w:proofErr w:type="spellStart"/>
+      <w:r>
+        <w:rPr>
+          <w:rFonts w:ascii="Cambria Math" w:hAnsi="Cambria Math"/>
+          <w:b/>
+        </w:rPr>
+        <w:t>Pendulum</w:t>
+      </w:r>
+      <w:proofErr w:type="spellEnd"/>
+      <w:r>
+        <w:rPr>
+          <w:rFonts w:ascii="Cambria Math" w:hAnsi="Cambria Math"/>
+          <w:b/>
+        </w:rPr>
+        <w:t xml:space="preserve">: </w:t>
       </w:r>
       <w:r>
         <w:rPr>
@@ -1213,12 +1499,21 @@
         </w:rPr>
         <w:t xml:space="preserve"> Esta clase heredará las clases </w:t>
       </w:r>
-      <w:r>
-        <w:rPr>
-          <w:rFonts w:ascii="Cambria Math" w:hAnsi="Cambria Math"/>
-          <w:b/>
-        </w:rPr>
-        <w:t xml:space="preserve">QObject </w:t>
+      <w:proofErr w:type="spellStart"/>
+      <w:r>
+        <w:rPr>
+          <w:rFonts w:ascii="Cambria Math" w:hAnsi="Cambria Math"/>
+          <w:b/>
+        </w:rPr>
+        <w:t>QObject</w:t>
+      </w:r>
+      <w:proofErr w:type="spellEnd"/>
+      <w:r>
+        <w:rPr>
+          <w:rFonts w:ascii="Cambria Math" w:hAnsi="Cambria Math"/>
+          <w:b/>
+        </w:rPr>
+        <w:t xml:space="preserve"> </w:t>
       </w:r>
       <w:r>
         <w:rPr>
@@ -1226,6 +1521,7 @@
         </w:rPr>
         <w:t xml:space="preserve">y </w:t>
       </w:r>
+      <w:proofErr w:type="spellStart"/>
       <w:r>
         <w:rPr>
           <w:rFonts w:ascii="Cambria Math" w:hAnsi="Cambria Math"/>
@@ -1233,6 +1529,7 @@
         </w:rPr>
         <w:t>QGraphicsPixmapItem</w:t>
       </w:r>
+      <w:proofErr w:type="spellEnd"/>
       <w:r>
         <w:rPr>
           <w:rFonts w:ascii="Cambria Math" w:hAnsi="Cambria Math"/>
@@ -1253,12 +1550,21 @@
           <w:b/>
         </w:rPr>
       </w:pPr>
-      <w:r>
-        <w:rPr>
-          <w:rFonts w:ascii="Cambria Math" w:hAnsi="Cambria Math"/>
-          <w:b/>
-        </w:rPr>
-        <w:t>LevelsMenu:</w:t>
+      <w:proofErr w:type="spellStart"/>
+      <w:r>
+        <w:rPr>
+          <w:rFonts w:ascii="Cambria Math" w:hAnsi="Cambria Math"/>
+          <w:b/>
+        </w:rPr>
+        <w:t>LevelsMenu</w:t>
+      </w:r>
+      <w:proofErr w:type="spellEnd"/>
+      <w:r>
+        <w:rPr>
+          <w:rFonts w:ascii="Cambria Math" w:hAnsi="Cambria Math"/>
+          <w:b/>
+        </w:rPr>
+        <w:t>:</w:t>
       </w:r>
       <w:r>
         <w:rPr>
@@ -1278,6 +1584,7 @@
         </w:rPr>
         <w:t xml:space="preserve">, además de administrar los métodos del objeto </w:t>
       </w:r>
+      <w:proofErr w:type="spellStart"/>
       <w:r>
         <w:rPr>
           <w:rFonts w:ascii="Cambria Math" w:hAnsi="Cambria Math"/>
@@ -1285,12 +1592,14 @@
         </w:rPr>
         <w:t>Pendulum</w:t>
       </w:r>
+      <w:proofErr w:type="spellEnd"/>
       <w:r>
         <w:rPr>
           <w:rFonts w:ascii="Cambria Math" w:hAnsi="Cambria Math"/>
         </w:rPr>
         <w:t xml:space="preserve">. Esta clase heredará la clase </w:t>
       </w:r>
+      <w:proofErr w:type="spellStart"/>
       <w:r>
         <w:rPr>
           <w:rFonts w:ascii="Cambria Math" w:hAnsi="Cambria Math"/>
@@ -1298,6 +1607,7 @@
         </w:rPr>
         <w:t>QGraphicsScene</w:t>
       </w:r>
+      <w:proofErr w:type="spellEnd"/>
       <w:r>
         <w:rPr>
           <w:rFonts w:ascii="Cambria Math" w:hAnsi="Cambria Math"/>
@@ -1318,12 +1628,21 @@
           <w:b/>
         </w:rPr>
       </w:pPr>
-      <w:r>
-        <w:rPr>
-          <w:rFonts w:ascii="Cambria Math" w:hAnsi="Cambria Math"/>
-          <w:b/>
-        </w:rPr>
-        <w:t>Game:</w:t>
+      <w:proofErr w:type="spellStart"/>
+      <w:r>
+        <w:rPr>
+          <w:rFonts w:ascii="Cambria Math" w:hAnsi="Cambria Math"/>
+          <w:b/>
+        </w:rPr>
+        <w:t>Game</w:t>
+      </w:r>
+      <w:proofErr w:type="spellEnd"/>
+      <w:r>
+        <w:rPr>
+          <w:rFonts w:ascii="Cambria Math" w:hAnsi="Cambria Math"/>
+          <w:b/>
+        </w:rPr>
+        <w:t>:</w:t>
       </w:r>
       <w:r>
         <w:rPr>
@@ -1391,6 +1710,7 @@
         </w:rPr>
         <w:t xml:space="preserve">La clase </w:t>
       </w:r>
+      <w:proofErr w:type="spellStart"/>
       <w:r>
         <w:rPr>
           <w:rFonts w:ascii="Cambria Math" w:hAnsi="Cambria Math"/>
@@ -1398,6 +1718,7 @@
         </w:rPr>
         <w:t>Game</w:t>
       </w:r>
+      <w:proofErr w:type="spellEnd"/>
       <w:r>
         <w:rPr>
           <w:rFonts w:ascii="Cambria Math" w:hAnsi="Cambria Math"/>
@@ -1414,7 +1735,21 @@
         <w:rPr>
           <w:rFonts w:ascii="Cambria Math" w:hAnsi="Cambria Math"/>
         </w:rPr>
-        <w:t xml:space="preserve"> en sintonía con la interfaz gráfica de Qt para interactuar con el usuario.</w:t>
+        <w:t xml:space="preserve"> en sintonía con la interfaz gráfica de </w:t>
+      </w:r>
+      <w:proofErr w:type="spellStart"/>
+      <w:r>
+        <w:rPr>
+          <w:rFonts w:ascii="Cambria Math" w:hAnsi="Cambria Math"/>
+        </w:rPr>
+        <w:t>Qt</w:t>
+      </w:r>
+      <w:proofErr w:type="spellEnd"/>
+      <w:r>
+        <w:rPr>
+          <w:rFonts w:ascii="Cambria Math" w:hAnsi="Cambria Math"/>
+        </w:rPr>
+        <w:t xml:space="preserve"> para interactuar con el usuario.</w:t>
       </w:r>
     </w:p>
     <w:p>
@@ -1434,7 +1769,21 @@
         <w:rPr>
           <w:rFonts w:ascii="Cambria Math" w:hAnsi="Cambria Math"/>
         </w:rPr>
-        <w:t>El menú principal del juego se realizará con la interfaz gráfica de Qt, por lo cual, a excepción del control de acceso, el resto de partes del juego serán</w:t>
+        <w:t xml:space="preserve">El menú principal del juego se realizará con la interfaz gráfica de </w:t>
+      </w:r>
+      <w:proofErr w:type="spellStart"/>
+      <w:r>
+        <w:rPr>
+          <w:rFonts w:ascii="Cambria Math" w:hAnsi="Cambria Math"/>
+        </w:rPr>
+        <w:t>Qt</w:t>
+      </w:r>
+      <w:proofErr w:type="spellEnd"/>
+      <w:r>
+        <w:rPr>
+          <w:rFonts w:ascii="Cambria Math" w:hAnsi="Cambria Math"/>
+        </w:rPr>
+        <w:t>, por lo cual, a excepción del control de acceso, el resto de partes del juego serán</w:t>
       </w:r>
       <w:r>
         <w:rPr>
@@ -1442,12 +1791,21 @@
         </w:rPr>
         <w:t xml:space="preserve"> objetos heredados de la clase </w:t>
       </w:r>
-      <w:r>
-        <w:rPr>
-          <w:rFonts w:ascii="Cambria Math" w:hAnsi="Cambria Math"/>
-          <w:b/>
-        </w:rPr>
-        <w:t xml:space="preserve">QGraphicsItem </w:t>
+      <w:proofErr w:type="spellStart"/>
+      <w:r>
+        <w:rPr>
+          <w:rFonts w:ascii="Cambria Math" w:hAnsi="Cambria Math"/>
+          <w:b/>
+        </w:rPr>
+        <w:t>QGraphicsItem</w:t>
+      </w:r>
+      <w:proofErr w:type="spellEnd"/>
+      <w:r>
+        <w:rPr>
+          <w:rFonts w:ascii="Cambria Math" w:hAnsi="Cambria Math"/>
+          <w:b/>
+        </w:rPr>
+        <w:t xml:space="preserve"> </w:t>
       </w:r>
       <w:r>
         <w:rPr>
@@ -1461,6 +1819,7 @@
         </w:rPr>
         <w:t xml:space="preserve"> heredados de la clase </w:t>
       </w:r>
+      <w:proofErr w:type="spellStart"/>
       <w:r>
         <w:rPr>
           <w:rFonts w:ascii="Cambria Math" w:hAnsi="Cambria Math"/>
@@ -1468,6 +1827,7 @@
         </w:rPr>
         <w:t>QGraphicsScene</w:t>
       </w:r>
+      <w:proofErr w:type="spellEnd"/>
       <w:r>
         <w:rPr>
           <w:rFonts w:ascii="Cambria Math" w:hAnsi="Cambria Math"/>
@@ -1522,7 +1882,21 @@
         <w:rPr>
           <w:rFonts w:ascii="Cambria Math" w:hAnsi="Cambria Math"/>
         </w:rPr>
-        <w:t xml:space="preserve"> heredan otras propias de Qt, </w:t>
+        <w:t xml:space="preserve"> heredan otras propias de </w:t>
+      </w:r>
+      <w:proofErr w:type="spellStart"/>
+      <w:r>
+        <w:rPr>
+          <w:rFonts w:ascii="Cambria Math" w:hAnsi="Cambria Math"/>
+        </w:rPr>
+        <w:t>Qt</w:t>
+      </w:r>
+      <w:proofErr w:type="spellEnd"/>
+      <w:r>
+        <w:rPr>
+          <w:rFonts w:ascii="Cambria Math" w:hAnsi="Cambria Math"/>
+        </w:rPr>
+        <w:t xml:space="preserve">, </w:t>
       </w:r>
       <w:r>
         <w:rPr>
@@ -1542,6 +1916,7 @@
         </w:rPr>
         <w:t xml:space="preserve"> la clase </w:t>
       </w:r>
+      <w:proofErr w:type="spellStart"/>
       <w:r>
         <w:rPr>
           <w:rFonts w:ascii="Cambria Math" w:hAnsi="Cambria Math"/>
@@ -1549,12 +1924,14 @@
         </w:rPr>
         <w:t>TutorialLevel</w:t>
       </w:r>
+      <w:proofErr w:type="spellEnd"/>
       <w:r>
         <w:rPr>
           <w:rFonts w:ascii="Cambria Math" w:hAnsi="Cambria Math"/>
         </w:rPr>
         <w:t xml:space="preserve"> que hereda la clase </w:t>
       </w:r>
+      <w:proofErr w:type="spellStart"/>
       <w:r>
         <w:rPr>
           <w:rFonts w:ascii="Cambria Math" w:hAnsi="Cambria Math"/>
@@ -1562,6 +1939,7 @@
         </w:rPr>
         <w:t>Level</w:t>
       </w:r>
+      <w:proofErr w:type="spellEnd"/>
       <w:r>
         <w:rPr>
           <w:rFonts w:ascii="Cambria Math" w:hAnsi="Cambria Math"/>
@@ -1610,6 +1988,7 @@
         </w:rPr>
         <w:t xml:space="preserve"> la clase </w:t>
       </w:r>
+      <w:proofErr w:type="spellStart"/>
       <w:r>
         <w:rPr>
           <w:rFonts w:ascii="Cambria Math" w:hAnsi="Cambria Math"/>
@@ -1617,6 +1996,7 @@
         </w:rPr>
         <w:t>Enemy</w:t>
       </w:r>
+      <w:proofErr w:type="spellEnd"/>
       <w:r>
         <w:rPr>
           <w:rFonts w:ascii="Cambria Math" w:hAnsi="Cambria Math"/>
@@ -1679,12 +2059,21 @@
         </w:rPr>
         <w:t xml:space="preserve"> que aparecerán en pantalla, pero como es suficiente colocarlos mediante un </w:t>
       </w:r>
-      <w:r>
-        <w:rPr>
-          <w:rFonts w:ascii="Cambria Math" w:hAnsi="Cambria Math"/>
-          <w:b/>
-        </w:rPr>
-        <w:t xml:space="preserve">QGraphicsPixmapItem </w:t>
+      <w:proofErr w:type="spellStart"/>
+      <w:r>
+        <w:rPr>
+          <w:rFonts w:ascii="Cambria Math" w:hAnsi="Cambria Math"/>
+          <w:b/>
+        </w:rPr>
+        <w:t>QGraphicsPixmapItem</w:t>
+      </w:r>
+      <w:proofErr w:type="spellEnd"/>
+      <w:r>
+        <w:rPr>
+          <w:rFonts w:ascii="Cambria Math" w:hAnsi="Cambria Math"/>
+          <w:b/>
+        </w:rPr>
+        <w:t xml:space="preserve"> </w:t>
       </w:r>
       <w:r>
         <w:rPr>
@@ -1692,6 +2081,7 @@
         </w:rPr>
         <w:t xml:space="preserve">y guardar su información dentro de la matriz de la clase </w:t>
       </w:r>
+      <w:proofErr w:type="spellStart"/>
       <w:r>
         <w:rPr>
           <w:rFonts w:ascii="Cambria Math" w:hAnsi="Cambria Math"/>
@@ -1699,6 +2089,7 @@
         </w:rPr>
         <w:t>Terrain</w:t>
       </w:r>
+      <w:proofErr w:type="spellEnd"/>
       <w:r>
         <w:rPr>
           <w:rFonts w:ascii="Cambria Math" w:hAnsi="Cambria Math"/>
@@ -2000,19 +2391,1623 @@
         <w:rPr>
           <w:rFonts w:ascii="Cambria Math" w:hAnsi="Cambria Math"/>
         </w:rPr>
+        <w:t xml:space="preserve"> que, </w:t>
+      </w:r>
+      <w:r>
+        <w:rPr>
+          <w:rFonts w:ascii="Cambria Math" w:hAnsi="Cambria Math"/>
+        </w:rPr>
+        <w:t>por medio de una estimación de cuánto tiempo tomaría desarrollar cada actividad, poseen unas fechas límites para su culminación</w:t>
+      </w:r>
+      <w:r>
+        <w:rPr>
+          <w:rFonts w:ascii="Cambria Math" w:hAnsi="Cambria Math"/>
+        </w:rPr>
+        <w:t xml:space="preserve">, además </w:t>
+      </w:r>
+      <w:r>
+        <w:rPr>
+          <w:rFonts w:ascii="Cambria Math" w:hAnsi="Cambria Math"/>
+        </w:rPr>
+        <w:t xml:space="preserve">de agregar </w:t>
+      </w:r>
+      <w:r>
+        <w:rPr>
+          <w:rFonts w:ascii="Cambria Math" w:hAnsi="Cambria Math"/>
+        </w:rPr>
+        <w:t>un día</w:t>
+      </w:r>
+      <w:r>
+        <w:rPr>
+          <w:rFonts w:ascii="Cambria Math" w:hAnsi="Cambria Math"/>
+        </w:rPr>
+        <w:t xml:space="preserve"> extra por posibles retrasos en</w:t>
+      </w:r>
+      <w:r>
+        <w:rPr>
+          <w:rFonts w:ascii="Cambria Math" w:hAnsi="Cambria Math"/>
+        </w:rPr>
+        <w:t xml:space="preserve"> dos</w:t>
+      </w:r>
+      <w:r>
+        <w:rPr>
+          <w:rFonts w:ascii="Cambria Math" w:hAnsi="Cambria Math"/>
+        </w:rPr>
+        <w:t xml:space="preserve"> puntos estratégicos del desarrollo del p</w:t>
+      </w:r>
+      <w:r>
+        <w:rPr>
+          <w:rFonts w:ascii="Cambria Math" w:hAnsi="Cambria Math"/>
+        </w:rPr>
+        <w:t>royecto. En este orden de ideas</w:t>
+      </w:r>
+      <w:r>
+        <w:rPr>
+          <w:rFonts w:ascii="Cambria Math" w:hAnsi="Cambria Math"/>
+        </w:rPr>
+        <w:t xml:space="preserve"> el cronograma de actividades es el siguiente:</w:t>
+      </w:r>
+    </w:p>
+    <w:p>
+      <w:pPr>
+        <w:pStyle w:val="Prrafodelista"/>
+        <w:numPr>
+          <w:ilvl w:val="0"/>
+          <w:numId w:val="3"/>
+        </w:numPr>
+        <w:jc w:val="both"/>
+        <w:rPr>
+          <w:rFonts w:ascii="Cambria Math" w:hAnsi="Cambria Math"/>
+        </w:rPr>
+      </w:pPr>
+      <w:r>
+        <w:rPr>
+          <w:rFonts w:ascii="Cambria Math" w:hAnsi="Cambria Math"/>
+          <w:b/>
+        </w:rPr>
+        <w:t>Bloque 1</w:t>
+      </w:r>
+      <w:r>
+        <w:rPr>
+          <w:rFonts w:ascii="Cambria Math" w:hAnsi="Cambria Math"/>
+        </w:rPr>
+        <w:t>,</w:t>
+      </w:r>
+      <w:r>
+        <w:rPr>
+          <w:rFonts w:ascii="Cambria Math" w:hAnsi="Cambria Math"/>
+          <w:b/>
+        </w:rPr>
         <w:t xml:space="preserve"> </w:t>
       </w:r>
       <w:r>
         <w:rPr>
           <w:rFonts w:ascii="Cambria Math" w:hAnsi="Cambria Math"/>
         </w:rPr>
-        <w:t>que</w:t>
+        <w:t xml:space="preserve">del 9 al 10 de </w:t>
+      </w:r>
+      <w:r>
+        <w:rPr>
+          <w:rFonts w:ascii="Cambria Math" w:hAnsi="Cambria Math"/>
+        </w:rPr>
+        <w:t>Julio</w:t>
+      </w:r>
+      <w:r>
+        <w:rPr>
+          <w:rFonts w:ascii="Cambria Math" w:hAnsi="Cambria Math"/>
+        </w:rPr>
+        <w:t xml:space="preserve"> (Dos días):</w:t>
+      </w:r>
+    </w:p>
+    <w:p>
+      <w:pPr>
+        <w:pStyle w:val="Prrafodelista"/>
+        <w:jc w:val="both"/>
+        <w:rPr>
+          <w:rFonts w:ascii="Cambria Math" w:hAnsi="Cambria Math"/>
+        </w:rPr>
+      </w:pPr>
+    </w:p>
+    <w:p>
+      <w:pPr>
+        <w:pStyle w:val="Prrafodelista"/>
+        <w:numPr>
+          <w:ilvl w:val="1"/>
+          <w:numId w:val="3"/>
+        </w:numPr>
+        <w:jc w:val="both"/>
+        <w:rPr>
+          <w:rFonts w:ascii="Cambria Math" w:hAnsi="Cambria Math"/>
+        </w:rPr>
+      </w:pPr>
+      <w:r>
+        <w:rPr>
+          <w:rFonts w:ascii="Cambria Math" w:hAnsi="Cambria Math"/>
+        </w:rPr>
+        <w:t xml:space="preserve">Crear la clase </w:t>
+      </w:r>
+      <w:proofErr w:type="spellStart"/>
+      <w:r>
+        <w:rPr>
+          <w:rFonts w:ascii="Cambria Math" w:hAnsi="Cambria Math"/>
+          <w:b/>
+        </w:rPr>
+        <w:t>Level</w:t>
+      </w:r>
+      <w:proofErr w:type="spellEnd"/>
+      <w:r>
+        <w:rPr>
+          <w:rFonts w:ascii="Cambria Math" w:hAnsi="Cambria Math"/>
+        </w:rPr>
+        <w:t xml:space="preserve"> y </w:t>
+      </w:r>
+      <w:proofErr w:type="spellStart"/>
+      <w:r>
+        <w:rPr>
+          <w:rFonts w:ascii="Cambria Math" w:hAnsi="Cambria Math"/>
+          <w:b/>
+        </w:rPr>
+        <w:t>Terrain</w:t>
+      </w:r>
+      <w:proofErr w:type="spellEnd"/>
+      <w:r>
+        <w:rPr>
+          <w:rFonts w:ascii="Cambria Math" w:hAnsi="Cambria Math"/>
+          <w:b/>
+        </w:rPr>
+        <w:t xml:space="preserve"> </w:t>
+      </w:r>
+      <w:r>
+        <w:rPr>
+          <w:rFonts w:ascii="Cambria Math" w:hAnsi="Cambria Math"/>
+        </w:rPr>
+        <w:t>para agregar algunos obstáculos al nivel.</w:t>
+      </w:r>
+    </w:p>
+    <w:p>
+      <w:pPr>
+        <w:pStyle w:val="Prrafodelista"/>
+        <w:numPr>
+          <w:ilvl w:val="1"/>
+          <w:numId w:val="3"/>
+        </w:numPr>
+        <w:jc w:val="both"/>
+        <w:rPr>
+          <w:rFonts w:ascii="Cambria Math" w:hAnsi="Cambria Math"/>
+        </w:rPr>
+      </w:pPr>
+      <w:r>
+        <w:rPr>
+          <w:rFonts w:ascii="Cambria Math" w:hAnsi="Cambria Math"/>
+        </w:rPr>
+        <w:t xml:space="preserve">Crear la clase </w:t>
+      </w:r>
+      <w:proofErr w:type="spellStart"/>
+      <w:r>
+        <w:rPr>
+          <w:rFonts w:ascii="Cambria Math" w:hAnsi="Cambria Math"/>
+          <w:b/>
+        </w:rPr>
+        <w:t>Enemy</w:t>
+      </w:r>
+      <w:proofErr w:type="spellEnd"/>
+      <w:r>
+        <w:rPr>
+          <w:rFonts w:ascii="Cambria Math" w:hAnsi="Cambria Math"/>
+        </w:rPr>
+        <w:t xml:space="preserve"> y programarla para que se mueva hacia el centro de la pantalla.</w:t>
+      </w:r>
+    </w:p>
+    <w:p>
+      <w:pPr>
+        <w:pStyle w:val="Prrafodelista"/>
+        <w:numPr>
+          <w:ilvl w:val="1"/>
+          <w:numId w:val="3"/>
+        </w:numPr>
+        <w:jc w:val="both"/>
+        <w:rPr>
+          <w:rFonts w:ascii="Cambria Math" w:hAnsi="Cambria Math"/>
+        </w:rPr>
+      </w:pPr>
+      <w:r>
+        <w:rPr>
+          <w:rFonts w:ascii="Cambria Math" w:hAnsi="Cambria Math"/>
+        </w:rPr>
+        <w:t xml:space="preserve">Programar la interacción de la clase </w:t>
+      </w:r>
+      <w:proofErr w:type="spellStart"/>
+      <w:r>
+        <w:rPr>
+          <w:rFonts w:ascii="Cambria Math" w:hAnsi="Cambria Math"/>
+          <w:b/>
+        </w:rPr>
+        <w:t>Enemy</w:t>
+      </w:r>
+      <w:proofErr w:type="spellEnd"/>
+      <w:r>
+        <w:rPr>
+          <w:rFonts w:ascii="Cambria Math" w:hAnsi="Cambria Math"/>
+        </w:rPr>
+        <w:t xml:space="preserve"> con los obstáculos del nivel.</w:t>
+      </w:r>
+    </w:p>
+    <w:p>
+      <w:pPr>
+        <w:pStyle w:val="Prrafodelista"/>
+        <w:numPr>
+          <w:ilvl w:val="1"/>
+          <w:numId w:val="3"/>
+        </w:numPr>
+        <w:jc w:val="both"/>
+        <w:rPr>
+          <w:rFonts w:ascii="Cambria Math" w:hAnsi="Cambria Math"/>
+        </w:rPr>
+      </w:pPr>
+      <w:r>
+        <w:rPr>
+          <w:rFonts w:ascii="Cambria Math" w:hAnsi="Cambria Math"/>
+        </w:rPr>
+        <w:t>Hacer pruebas</w:t>
+      </w:r>
+      <w:r>
+        <w:rPr>
+          <w:rFonts w:ascii="Cambria Math" w:hAnsi="Cambria Math"/>
+        </w:rPr>
+        <w:t xml:space="preserve"> hasta que todo funcione correctamente</w:t>
+      </w:r>
+      <w:r>
+        <w:rPr>
+          <w:rFonts w:ascii="Cambria Math" w:hAnsi="Cambria Math"/>
+        </w:rPr>
+        <w:t>.</w:t>
+      </w:r>
+    </w:p>
+    <w:p>
+      <w:pPr>
+        <w:pStyle w:val="Prrafodelista"/>
+        <w:ind w:left="1440"/>
+        <w:jc w:val="both"/>
+        <w:rPr>
+          <w:rFonts w:ascii="Cambria Math" w:hAnsi="Cambria Math"/>
+        </w:rPr>
+      </w:pPr>
+    </w:p>
+    <w:p>
+      <w:pPr>
+        <w:pStyle w:val="Prrafodelista"/>
+        <w:numPr>
+          <w:ilvl w:val="0"/>
+          <w:numId w:val="3"/>
+        </w:numPr>
+        <w:jc w:val="both"/>
+        <w:rPr>
+          <w:rFonts w:ascii="Cambria Math" w:hAnsi="Cambria Math"/>
+        </w:rPr>
+      </w:pPr>
+      <w:r>
+        <w:rPr>
+          <w:rFonts w:ascii="Cambria Math" w:hAnsi="Cambria Math"/>
+          <w:b/>
+        </w:rPr>
+        <w:t>Bloque 2</w:t>
       </w:r>
       <w:r>
         <w:rPr>
           <w:rFonts w:ascii="Cambria Math" w:hAnsi="Cambria Math"/>
         </w:rPr>
         <w:t>,</w:t>
+      </w:r>
+      <w:r>
+        <w:rPr>
+          <w:rFonts w:ascii="Cambria Math" w:hAnsi="Cambria Math"/>
+          <w:b/>
+        </w:rPr>
+        <w:t xml:space="preserve"> </w:t>
+      </w:r>
+      <w:r>
+        <w:rPr>
+          <w:rFonts w:ascii="Cambria Math" w:hAnsi="Cambria Math"/>
+        </w:rPr>
+        <w:t xml:space="preserve">del 11 al 12 de </w:t>
+      </w:r>
+      <w:r>
+        <w:rPr>
+          <w:rFonts w:ascii="Cambria Math" w:hAnsi="Cambria Math"/>
+        </w:rPr>
+        <w:t>Julio (Dos días):</w:t>
+      </w:r>
+    </w:p>
+    <w:p>
+      <w:pPr>
+        <w:pStyle w:val="Prrafodelista"/>
+        <w:jc w:val="both"/>
+        <w:rPr>
+          <w:rFonts w:ascii="Cambria Math" w:hAnsi="Cambria Math"/>
+        </w:rPr>
+      </w:pPr>
+    </w:p>
+    <w:p>
+      <w:pPr>
+        <w:pStyle w:val="Prrafodelista"/>
+        <w:numPr>
+          <w:ilvl w:val="1"/>
+          <w:numId w:val="3"/>
+        </w:numPr>
+        <w:jc w:val="both"/>
+        <w:rPr>
+          <w:rFonts w:ascii="Cambria Math" w:hAnsi="Cambria Math"/>
+        </w:rPr>
+      </w:pPr>
+      <w:r>
+        <w:rPr>
+          <w:rFonts w:ascii="Cambria Math" w:hAnsi="Cambria Math"/>
+        </w:rPr>
+        <w:t>Permitir que los jugadores puedan atacar a los enemigos para bajarles vida y que estos se eliminen de la pantalla cuando mueran.</w:t>
+      </w:r>
+    </w:p>
+    <w:p>
+      <w:pPr>
+        <w:pStyle w:val="Prrafodelista"/>
+        <w:numPr>
+          <w:ilvl w:val="1"/>
+          <w:numId w:val="3"/>
+        </w:numPr>
+        <w:jc w:val="both"/>
+        <w:rPr>
+          <w:rFonts w:ascii="Cambria Math" w:hAnsi="Cambria Math"/>
+        </w:rPr>
+      </w:pPr>
+      <w:r>
+        <w:rPr>
+          <w:rFonts w:ascii="Cambria Math" w:hAnsi="Cambria Math"/>
+        </w:rPr>
+        <w:t>Programar a los enemigos para bajarle vida al objeto a defender cuando llegan hasta él.</w:t>
+      </w:r>
+    </w:p>
+    <w:p>
+      <w:pPr>
+        <w:pStyle w:val="Prrafodelista"/>
+        <w:numPr>
+          <w:ilvl w:val="1"/>
+          <w:numId w:val="3"/>
+        </w:numPr>
+        <w:jc w:val="both"/>
+        <w:rPr>
+          <w:rFonts w:ascii="Cambria Math" w:hAnsi="Cambria Math"/>
+        </w:rPr>
+      </w:pPr>
+      <w:r>
+        <w:rPr>
+          <w:rFonts w:ascii="Cambria Math" w:hAnsi="Cambria Math"/>
+        </w:rPr>
+        <w:t>Programar a los enemigos especiales.</w:t>
+      </w:r>
+    </w:p>
+    <w:p>
+      <w:pPr>
+        <w:pStyle w:val="Prrafodelista"/>
+        <w:numPr>
+          <w:ilvl w:val="1"/>
+          <w:numId w:val="3"/>
+        </w:numPr>
+        <w:jc w:val="both"/>
+        <w:rPr>
+          <w:rFonts w:ascii="Cambria Math" w:hAnsi="Cambria Math"/>
+        </w:rPr>
+      </w:pPr>
+      <w:r>
+        <w:rPr>
+          <w:rFonts w:ascii="Cambria Math" w:hAnsi="Cambria Math"/>
+        </w:rPr>
+        <w:t>Hacer pruebas</w:t>
+      </w:r>
+      <w:r>
+        <w:rPr>
+          <w:rFonts w:ascii="Cambria Math" w:hAnsi="Cambria Math"/>
+        </w:rPr>
+        <w:t xml:space="preserve"> para verificar que si cumplan con su descripción</w:t>
+      </w:r>
+      <w:r>
+        <w:rPr>
+          <w:rFonts w:ascii="Cambria Math" w:hAnsi="Cambria Math"/>
+        </w:rPr>
+        <w:t>.</w:t>
+      </w:r>
+    </w:p>
+    <w:p>
+      <w:pPr>
+        <w:pStyle w:val="Prrafodelista"/>
+        <w:ind w:left="1440"/>
+        <w:jc w:val="both"/>
+        <w:rPr>
+          <w:rFonts w:ascii="Cambria Math" w:hAnsi="Cambria Math"/>
+        </w:rPr>
+      </w:pPr>
+    </w:p>
+    <w:p>
+      <w:pPr>
+        <w:pStyle w:val="Prrafodelista"/>
+        <w:numPr>
+          <w:ilvl w:val="0"/>
+          <w:numId w:val="3"/>
+        </w:numPr>
+        <w:jc w:val="both"/>
+        <w:rPr>
+          <w:rFonts w:ascii="Cambria Math" w:hAnsi="Cambria Math"/>
+        </w:rPr>
+      </w:pPr>
+      <w:r>
+        <w:rPr>
+          <w:rFonts w:ascii="Cambria Math" w:hAnsi="Cambria Math"/>
+          <w:b/>
+        </w:rPr>
+        <w:t xml:space="preserve">Bloque </w:t>
+      </w:r>
+      <w:r>
+        <w:rPr>
+          <w:rFonts w:ascii="Cambria Math" w:hAnsi="Cambria Math"/>
+          <w:b/>
+        </w:rPr>
+        <w:t>3</w:t>
+      </w:r>
+      <w:r>
+        <w:rPr>
+          <w:rFonts w:ascii="Cambria Math" w:hAnsi="Cambria Math"/>
+        </w:rPr>
+        <w:t>,</w:t>
+      </w:r>
+      <w:r>
+        <w:rPr>
+          <w:rFonts w:ascii="Cambria Math" w:hAnsi="Cambria Math"/>
+          <w:b/>
+        </w:rPr>
+        <w:t xml:space="preserve"> </w:t>
+      </w:r>
+      <w:r>
+        <w:rPr>
+          <w:rFonts w:ascii="Cambria Math" w:hAnsi="Cambria Math"/>
+        </w:rPr>
+        <w:t>d</w:t>
+      </w:r>
+      <w:r>
+        <w:rPr>
+          <w:rFonts w:ascii="Cambria Math" w:hAnsi="Cambria Math"/>
+        </w:rPr>
+        <w:t>el 1</w:t>
+      </w:r>
+      <w:r>
+        <w:rPr>
+          <w:rFonts w:ascii="Cambria Math" w:hAnsi="Cambria Math"/>
+        </w:rPr>
+        <w:t>3</w:t>
+      </w:r>
+      <w:r>
+        <w:rPr>
+          <w:rFonts w:ascii="Cambria Math" w:hAnsi="Cambria Math"/>
+        </w:rPr>
+        <w:t xml:space="preserve"> al 1</w:t>
+      </w:r>
+      <w:r>
+        <w:rPr>
+          <w:rFonts w:ascii="Cambria Math" w:hAnsi="Cambria Math"/>
+        </w:rPr>
+        <w:t>4</w:t>
+      </w:r>
+      <w:r>
+        <w:rPr>
+          <w:rFonts w:ascii="Cambria Math" w:hAnsi="Cambria Math"/>
+        </w:rPr>
+        <w:t xml:space="preserve"> de </w:t>
+      </w:r>
+      <w:r>
+        <w:rPr>
+          <w:rFonts w:ascii="Cambria Math" w:hAnsi="Cambria Math"/>
+        </w:rPr>
+        <w:t>Julio (Dos días):</w:t>
+      </w:r>
+    </w:p>
+    <w:p>
+      <w:pPr>
+        <w:pStyle w:val="Prrafodelista"/>
+        <w:jc w:val="both"/>
+        <w:rPr>
+          <w:rFonts w:ascii="Cambria Math" w:hAnsi="Cambria Math"/>
+        </w:rPr>
+      </w:pPr>
+    </w:p>
+    <w:p>
+      <w:pPr>
+        <w:pStyle w:val="Prrafodelista"/>
+        <w:numPr>
+          <w:ilvl w:val="1"/>
+          <w:numId w:val="3"/>
+        </w:numPr>
+        <w:jc w:val="both"/>
+        <w:rPr>
+          <w:rFonts w:ascii="Cambria Math" w:hAnsi="Cambria Math"/>
+        </w:rPr>
+      </w:pPr>
+      <w:r>
+        <w:rPr>
+          <w:rFonts w:ascii="Cambria Math" w:hAnsi="Cambria Math"/>
+        </w:rPr>
+        <w:t xml:space="preserve">Crear la clase </w:t>
+      </w:r>
+      <w:proofErr w:type="spellStart"/>
+      <w:r>
+        <w:rPr>
+          <w:rFonts w:ascii="Cambria Math" w:hAnsi="Cambria Math"/>
+          <w:b/>
+        </w:rPr>
+        <w:t>PowerUp</w:t>
+      </w:r>
+      <w:proofErr w:type="spellEnd"/>
+      <w:r>
+        <w:rPr>
+          <w:rFonts w:ascii="Cambria Math" w:hAnsi="Cambria Math"/>
+        </w:rPr>
+        <w:t>, programarla para que las esferas sigan las trayectorias propuestas y que cuando los jugadores las golpeen adquieran un poder extra.</w:t>
+      </w:r>
+    </w:p>
+    <w:p>
+      <w:pPr>
+        <w:pStyle w:val="Prrafodelista"/>
+        <w:numPr>
+          <w:ilvl w:val="1"/>
+          <w:numId w:val="3"/>
+        </w:numPr>
+        <w:jc w:val="both"/>
+        <w:rPr>
+          <w:rFonts w:ascii="Cambria Math" w:hAnsi="Cambria Math"/>
+        </w:rPr>
+      </w:pPr>
+      <w:r>
+        <w:rPr>
+          <w:rFonts w:ascii="Cambria Math" w:hAnsi="Cambria Math"/>
+        </w:rPr>
+        <w:t>Programar los poderes extras.</w:t>
+      </w:r>
+    </w:p>
+    <w:p>
+      <w:pPr>
+        <w:pStyle w:val="Prrafodelista"/>
+        <w:numPr>
+          <w:ilvl w:val="1"/>
+          <w:numId w:val="3"/>
+        </w:numPr>
+        <w:jc w:val="both"/>
+        <w:rPr>
+          <w:rFonts w:ascii="Cambria Math" w:hAnsi="Cambria Math"/>
+        </w:rPr>
+      </w:pPr>
+      <w:r>
+        <w:rPr>
+          <w:rFonts w:ascii="Cambria Math" w:hAnsi="Cambria Math"/>
+        </w:rPr>
+        <w:t>Hacer pruebas</w:t>
+      </w:r>
+      <w:r>
+        <w:rPr>
+          <w:rFonts w:ascii="Cambria Math" w:hAnsi="Cambria Math"/>
+        </w:rPr>
+        <w:t xml:space="preserve"> para verificar la correcta interacción</w:t>
+      </w:r>
+      <w:r>
+        <w:rPr>
+          <w:rFonts w:ascii="Cambria Math" w:hAnsi="Cambria Math"/>
+        </w:rPr>
+        <w:t xml:space="preserve"> con los enemigos.</w:t>
+      </w:r>
+    </w:p>
+    <w:p>
+      <w:pPr>
+        <w:pStyle w:val="Prrafodelista"/>
+        <w:ind w:left="1440"/>
+        <w:jc w:val="both"/>
+        <w:rPr>
+          <w:rFonts w:ascii="Cambria Math" w:hAnsi="Cambria Math"/>
+        </w:rPr>
+      </w:pPr>
+    </w:p>
+    <w:p>
+      <w:pPr>
+        <w:pStyle w:val="Prrafodelista"/>
+        <w:numPr>
+          <w:ilvl w:val="0"/>
+          <w:numId w:val="3"/>
+        </w:numPr>
+        <w:jc w:val="both"/>
+        <w:rPr>
+          <w:rFonts w:ascii="Cambria Math" w:hAnsi="Cambria Math"/>
+        </w:rPr>
+      </w:pPr>
+      <w:r>
+        <w:rPr>
+          <w:rFonts w:ascii="Cambria Math" w:hAnsi="Cambria Math"/>
+          <w:b/>
+        </w:rPr>
+        <w:t>Bloque 4</w:t>
+      </w:r>
+      <w:r>
+        <w:rPr>
+          <w:rFonts w:ascii="Cambria Math" w:hAnsi="Cambria Math"/>
+        </w:rPr>
+        <w:t>,</w:t>
+      </w:r>
+      <w:r>
+        <w:rPr>
+          <w:rFonts w:ascii="Cambria Math" w:hAnsi="Cambria Math"/>
+          <w:b/>
+        </w:rPr>
+        <w:t xml:space="preserve"> </w:t>
+      </w:r>
+      <w:r>
+        <w:rPr>
+          <w:rFonts w:ascii="Cambria Math" w:hAnsi="Cambria Math"/>
+        </w:rPr>
+        <w:t>d</w:t>
+      </w:r>
+      <w:r>
+        <w:rPr>
+          <w:rFonts w:ascii="Cambria Math" w:hAnsi="Cambria Math"/>
+        </w:rPr>
+        <w:t>el 15</w:t>
+      </w:r>
+      <w:r>
+        <w:rPr>
+          <w:rFonts w:ascii="Cambria Math" w:hAnsi="Cambria Math"/>
+        </w:rPr>
+        <w:t xml:space="preserve"> al 1</w:t>
+      </w:r>
+      <w:r>
+        <w:rPr>
+          <w:rFonts w:ascii="Cambria Math" w:hAnsi="Cambria Math"/>
+        </w:rPr>
+        <w:t>5</w:t>
+      </w:r>
+      <w:r>
+        <w:rPr>
+          <w:rFonts w:ascii="Cambria Math" w:hAnsi="Cambria Math"/>
+        </w:rPr>
+        <w:t xml:space="preserve"> de </w:t>
+      </w:r>
+      <w:r>
+        <w:rPr>
+          <w:rFonts w:ascii="Cambria Math" w:hAnsi="Cambria Math"/>
+        </w:rPr>
+        <w:t>Julio (</w:t>
+      </w:r>
+      <w:r>
+        <w:rPr>
+          <w:rFonts w:ascii="Cambria Math" w:hAnsi="Cambria Math"/>
+        </w:rPr>
+        <w:t>Un día</w:t>
+      </w:r>
+      <w:r>
+        <w:rPr>
+          <w:rFonts w:ascii="Cambria Math" w:hAnsi="Cambria Math"/>
+        </w:rPr>
+        <w:t>):</w:t>
+      </w:r>
+    </w:p>
+    <w:p>
+      <w:pPr>
+        <w:pStyle w:val="Prrafodelista"/>
+        <w:jc w:val="both"/>
+        <w:rPr>
+          <w:rFonts w:ascii="Cambria Math" w:hAnsi="Cambria Math"/>
+        </w:rPr>
+      </w:pPr>
+    </w:p>
+    <w:p>
+      <w:pPr>
+        <w:pStyle w:val="Prrafodelista"/>
+        <w:numPr>
+          <w:ilvl w:val="1"/>
+          <w:numId w:val="3"/>
+        </w:numPr>
+        <w:jc w:val="both"/>
+        <w:rPr>
+          <w:rFonts w:ascii="Cambria Math" w:hAnsi="Cambria Math"/>
+        </w:rPr>
+      </w:pPr>
+      <w:r>
+        <w:rPr>
+          <w:rFonts w:ascii="Cambria Math" w:hAnsi="Cambria Math"/>
+        </w:rPr>
+        <w:t xml:space="preserve">Crear la clase </w:t>
+      </w:r>
+      <w:proofErr w:type="spellStart"/>
+      <w:r>
+        <w:rPr>
+          <w:rFonts w:ascii="Cambria Math" w:hAnsi="Cambria Math"/>
+          <w:b/>
+        </w:rPr>
+        <w:t>Information</w:t>
+      </w:r>
+      <w:proofErr w:type="spellEnd"/>
+      <w:r>
+        <w:rPr>
+          <w:rFonts w:ascii="Cambria Math" w:hAnsi="Cambria Math"/>
+        </w:rPr>
+        <w:t>.</w:t>
+      </w:r>
+    </w:p>
+    <w:p>
+      <w:pPr>
+        <w:pStyle w:val="Prrafodelista"/>
+        <w:numPr>
+          <w:ilvl w:val="1"/>
+          <w:numId w:val="3"/>
+        </w:numPr>
+        <w:jc w:val="both"/>
+        <w:rPr>
+          <w:rFonts w:ascii="Cambria Math" w:hAnsi="Cambria Math"/>
+        </w:rPr>
+      </w:pPr>
+      <w:r>
+        <w:rPr>
+          <w:rFonts w:ascii="Cambria Math" w:hAnsi="Cambria Math"/>
+        </w:rPr>
+        <w:t xml:space="preserve">Terminar de programar toda la clase </w:t>
+      </w:r>
+      <w:proofErr w:type="spellStart"/>
+      <w:r>
+        <w:rPr>
+          <w:rFonts w:ascii="Cambria Math" w:hAnsi="Cambria Math"/>
+          <w:b/>
+        </w:rPr>
+        <w:t>Level</w:t>
+      </w:r>
+      <w:proofErr w:type="spellEnd"/>
+      <w:r>
+        <w:rPr>
+          <w:rFonts w:ascii="Cambria Math" w:hAnsi="Cambria Math"/>
+        </w:rPr>
+        <w:t xml:space="preserve"> para que administre la aparición de los enemigos según las oleadas, los </w:t>
+      </w:r>
+      <w:proofErr w:type="spellStart"/>
+      <w:r>
+        <w:rPr>
+          <w:rFonts w:ascii="Cambria Math" w:hAnsi="Cambria Math"/>
+          <w:b/>
+        </w:rPr>
+        <w:t>PowerUp</w:t>
+      </w:r>
+      <w:proofErr w:type="spellEnd"/>
+      <w:r>
+        <w:rPr>
+          <w:rFonts w:ascii="Cambria Math" w:hAnsi="Cambria Math"/>
+        </w:rPr>
+        <w:t xml:space="preserve"> y para que se gane o se pierda el nivel. Dejar funcionando el primer nivel</w:t>
+      </w:r>
+      <w:r>
+        <w:rPr>
+          <w:rFonts w:ascii="Cambria Math" w:hAnsi="Cambria Math"/>
+        </w:rPr>
+        <w:t>.</w:t>
+      </w:r>
+    </w:p>
+    <w:p>
+      <w:pPr>
+        <w:pStyle w:val="Prrafodelista"/>
+        <w:ind w:left="1440"/>
+        <w:jc w:val="both"/>
+        <w:rPr>
+          <w:rFonts w:ascii="Cambria Math" w:hAnsi="Cambria Math"/>
+        </w:rPr>
+      </w:pPr>
+    </w:p>
+    <w:p>
+      <w:pPr>
+        <w:pStyle w:val="Prrafodelista"/>
+        <w:numPr>
+          <w:ilvl w:val="0"/>
+          <w:numId w:val="3"/>
+        </w:numPr>
+        <w:jc w:val="both"/>
+        <w:rPr>
+          <w:rFonts w:ascii="Cambria Math" w:hAnsi="Cambria Math"/>
+        </w:rPr>
+      </w:pPr>
+      <w:r>
+        <w:rPr>
+          <w:rFonts w:ascii="Cambria Math" w:hAnsi="Cambria Math"/>
+          <w:b/>
+        </w:rPr>
+        <w:t>Tiempo Extra</w:t>
+      </w:r>
+      <w:r>
+        <w:rPr>
+          <w:rFonts w:ascii="Cambria Math" w:hAnsi="Cambria Math"/>
+        </w:rPr>
+        <w:t>,</w:t>
+      </w:r>
+      <w:r>
+        <w:rPr>
+          <w:rFonts w:ascii="Cambria Math" w:hAnsi="Cambria Math"/>
+          <w:b/>
+        </w:rPr>
+        <w:t xml:space="preserve"> </w:t>
+      </w:r>
+      <w:r>
+        <w:rPr>
+          <w:rFonts w:ascii="Cambria Math" w:hAnsi="Cambria Math"/>
+        </w:rPr>
+        <w:t>d</w:t>
+      </w:r>
+      <w:r>
+        <w:rPr>
+          <w:rFonts w:ascii="Cambria Math" w:hAnsi="Cambria Math"/>
+        </w:rPr>
+        <w:t>el 16</w:t>
+      </w:r>
+      <w:r>
+        <w:rPr>
+          <w:rFonts w:ascii="Cambria Math" w:hAnsi="Cambria Math"/>
+        </w:rPr>
+        <w:t xml:space="preserve"> al 1</w:t>
+      </w:r>
+      <w:r>
+        <w:rPr>
+          <w:rFonts w:ascii="Cambria Math" w:hAnsi="Cambria Math"/>
+        </w:rPr>
+        <w:t>6</w:t>
+      </w:r>
+      <w:r>
+        <w:rPr>
+          <w:rFonts w:ascii="Cambria Math" w:hAnsi="Cambria Math"/>
+        </w:rPr>
+        <w:t xml:space="preserve"> de </w:t>
+      </w:r>
+      <w:r>
+        <w:rPr>
+          <w:rFonts w:ascii="Cambria Math" w:hAnsi="Cambria Math"/>
+        </w:rPr>
+        <w:t>Julio (</w:t>
+      </w:r>
+      <w:r>
+        <w:rPr>
+          <w:rFonts w:ascii="Cambria Math" w:hAnsi="Cambria Math"/>
+        </w:rPr>
+        <w:t>Un día</w:t>
+      </w:r>
+      <w:r>
+        <w:rPr>
+          <w:rFonts w:ascii="Cambria Math" w:hAnsi="Cambria Math"/>
+        </w:rPr>
+        <w:t>):</w:t>
+      </w:r>
+    </w:p>
+    <w:p>
+      <w:pPr>
+        <w:pStyle w:val="Prrafodelista"/>
+        <w:jc w:val="both"/>
+        <w:rPr>
+          <w:rFonts w:ascii="Cambria Math" w:hAnsi="Cambria Math"/>
+        </w:rPr>
+      </w:pPr>
+    </w:p>
+    <w:p>
+      <w:pPr>
+        <w:pStyle w:val="Prrafodelista"/>
+        <w:numPr>
+          <w:ilvl w:val="1"/>
+          <w:numId w:val="3"/>
+        </w:numPr>
+        <w:jc w:val="both"/>
+        <w:rPr>
+          <w:rFonts w:ascii="Cambria Math" w:hAnsi="Cambria Math"/>
+        </w:rPr>
+      </w:pPr>
+      <w:r>
+        <w:rPr>
+          <w:rFonts w:ascii="Cambria Math" w:hAnsi="Cambria Math"/>
+          <w:b/>
+        </w:rPr>
+        <w:t>Opcional</w:t>
+      </w:r>
+      <w:r>
+        <w:rPr>
+          <w:rFonts w:ascii="Cambria Math" w:hAnsi="Cambria Math"/>
+          <w:b/>
+        </w:rPr>
+        <w:t>:</w:t>
+      </w:r>
+      <w:r>
+        <w:rPr>
+          <w:rFonts w:ascii="Cambria Math" w:hAnsi="Cambria Math"/>
+        </w:rPr>
+        <w:t xml:space="preserve"> Si el cronograma se</w:t>
+      </w:r>
+      <w:r>
+        <w:rPr>
+          <w:rFonts w:ascii="Cambria Math" w:hAnsi="Cambria Math"/>
+        </w:rPr>
+        <w:t xml:space="preserve"> ha cumplido exactamente como se ha</w:t>
+      </w:r>
+      <w:r>
+        <w:rPr>
+          <w:rFonts w:ascii="Cambria Math" w:hAnsi="Cambria Math"/>
+        </w:rPr>
+        <w:t xml:space="preserve"> previsto, se procederá a sustituir los gráficos provisionales hasta el momento</w:t>
+      </w:r>
+      <w:r>
+        <w:rPr>
+          <w:rFonts w:ascii="Cambria Math" w:hAnsi="Cambria Math"/>
+        </w:rPr>
+        <w:t>,</w:t>
+      </w:r>
+      <w:r>
+        <w:rPr>
+          <w:rFonts w:ascii="Cambria Math" w:hAnsi="Cambria Math"/>
+        </w:rPr>
+        <w:t xml:space="preserve"> por los que podrían ser los definitivos</w:t>
+      </w:r>
+    </w:p>
+    <w:p>
+      <w:pPr>
+        <w:jc w:val="both"/>
+        <w:rPr>
+          <w:rFonts w:ascii="Cambria Math" w:hAnsi="Cambria Math"/>
+        </w:rPr>
+      </w:pPr>
+    </w:p>
+    <w:p>
+      <w:pPr>
+        <w:jc w:val="both"/>
+        <w:rPr>
+          <w:rFonts w:ascii="Cambria Math" w:hAnsi="Cambria Math"/>
+        </w:rPr>
+      </w:pPr>
+    </w:p>
+    <w:p>
+      <w:pPr>
+        <w:pStyle w:val="Prrafodelista"/>
+        <w:numPr>
+          <w:ilvl w:val="0"/>
+          <w:numId w:val="3"/>
+        </w:numPr>
+        <w:jc w:val="both"/>
+        <w:rPr>
+          <w:rFonts w:ascii="Cambria Math" w:hAnsi="Cambria Math"/>
+        </w:rPr>
+      </w:pPr>
+      <w:r>
+        <w:rPr>
+          <w:rFonts w:ascii="Cambria Math" w:hAnsi="Cambria Math"/>
+          <w:b/>
+        </w:rPr>
+        <w:lastRenderedPageBreak/>
+        <w:t>B</w:t>
+      </w:r>
+      <w:r>
+        <w:rPr>
+          <w:rFonts w:ascii="Cambria Math" w:hAnsi="Cambria Math"/>
+          <w:b/>
+        </w:rPr>
+        <w:t>loque 5</w:t>
+      </w:r>
+      <w:r>
+        <w:rPr>
+          <w:rFonts w:ascii="Cambria Math" w:hAnsi="Cambria Math"/>
+        </w:rPr>
+        <w:t>,</w:t>
+      </w:r>
+      <w:r>
+        <w:rPr>
+          <w:rFonts w:ascii="Cambria Math" w:hAnsi="Cambria Math"/>
+          <w:b/>
+        </w:rPr>
+        <w:t xml:space="preserve"> </w:t>
+      </w:r>
+      <w:r>
+        <w:rPr>
+          <w:rFonts w:ascii="Cambria Math" w:hAnsi="Cambria Math"/>
+        </w:rPr>
+        <w:t>d</w:t>
+      </w:r>
+      <w:r>
+        <w:rPr>
+          <w:rFonts w:ascii="Cambria Math" w:hAnsi="Cambria Math"/>
+        </w:rPr>
+        <w:t>el 17</w:t>
+      </w:r>
+      <w:r>
+        <w:rPr>
+          <w:rFonts w:ascii="Cambria Math" w:hAnsi="Cambria Math"/>
+        </w:rPr>
+        <w:t xml:space="preserve"> al 1</w:t>
+      </w:r>
+      <w:r>
+        <w:rPr>
+          <w:rFonts w:ascii="Cambria Math" w:hAnsi="Cambria Math"/>
+        </w:rPr>
+        <w:t>8</w:t>
+      </w:r>
+      <w:r>
+        <w:rPr>
+          <w:rFonts w:ascii="Cambria Math" w:hAnsi="Cambria Math"/>
+        </w:rPr>
+        <w:t xml:space="preserve"> de </w:t>
+      </w:r>
+      <w:r>
+        <w:rPr>
+          <w:rFonts w:ascii="Cambria Math" w:hAnsi="Cambria Math"/>
+        </w:rPr>
+        <w:t>Julio (Dos días):</w:t>
+      </w:r>
+    </w:p>
+    <w:p>
+      <w:pPr>
+        <w:pStyle w:val="Prrafodelista"/>
+        <w:jc w:val="both"/>
+        <w:rPr>
+          <w:rFonts w:ascii="Cambria Math" w:hAnsi="Cambria Math"/>
+        </w:rPr>
+      </w:pPr>
+    </w:p>
+    <w:p>
+      <w:pPr>
+        <w:pStyle w:val="Prrafodelista"/>
+        <w:numPr>
+          <w:ilvl w:val="1"/>
+          <w:numId w:val="3"/>
+        </w:numPr>
+        <w:jc w:val="both"/>
+        <w:rPr>
+          <w:rFonts w:ascii="Cambria Math" w:hAnsi="Cambria Math"/>
+        </w:rPr>
+      </w:pPr>
+      <w:r>
+        <w:rPr>
+          <w:rFonts w:ascii="Cambria Math" w:hAnsi="Cambria Math"/>
+        </w:rPr>
+        <w:t xml:space="preserve">Crear la clase </w:t>
+      </w:r>
+      <w:proofErr w:type="spellStart"/>
+      <w:r>
+        <w:rPr>
+          <w:rFonts w:ascii="Cambria Math" w:hAnsi="Cambria Math"/>
+          <w:b/>
+        </w:rPr>
+        <w:t>Minigame</w:t>
+      </w:r>
+      <w:proofErr w:type="spellEnd"/>
+      <w:r>
+        <w:rPr>
+          <w:rFonts w:ascii="Cambria Math" w:hAnsi="Cambria Math"/>
+        </w:rPr>
+        <w:t xml:space="preserve"> junto con la clase </w:t>
+      </w:r>
+      <w:proofErr w:type="spellStart"/>
+      <w:r>
+        <w:rPr>
+          <w:rFonts w:ascii="Cambria Math" w:hAnsi="Cambria Math"/>
+          <w:b/>
+        </w:rPr>
+        <w:t>Ball</w:t>
+      </w:r>
+      <w:proofErr w:type="spellEnd"/>
+      <w:r>
+        <w:rPr>
+          <w:rFonts w:ascii="Cambria Math" w:hAnsi="Cambria Math"/>
+        </w:rPr>
+        <w:t xml:space="preserve"> y programar toda la simulación de los dos sistemas físicos del </w:t>
+      </w:r>
+      <w:proofErr w:type="spellStart"/>
+      <w:r>
+        <w:rPr>
+          <w:rFonts w:ascii="Cambria Math" w:hAnsi="Cambria Math"/>
+        </w:rPr>
+        <w:t>minijuego</w:t>
+      </w:r>
+      <w:proofErr w:type="spellEnd"/>
+      <w:r>
+        <w:rPr>
+          <w:rFonts w:ascii="Cambria Math" w:hAnsi="Cambria Math"/>
+        </w:rPr>
+        <w:t>.</w:t>
+      </w:r>
+    </w:p>
+    <w:p>
+      <w:pPr>
+        <w:pStyle w:val="Prrafodelista"/>
+        <w:numPr>
+          <w:ilvl w:val="1"/>
+          <w:numId w:val="3"/>
+        </w:numPr>
+        <w:jc w:val="both"/>
+        <w:rPr>
+          <w:rFonts w:ascii="Cambria Math" w:hAnsi="Cambria Math"/>
+        </w:rPr>
+      </w:pPr>
+      <w:r>
+        <w:rPr>
+          <w:rFonts w:ascii="Cambria Math" w:hAnsi="Cambria Math"/>
+        </w:rPr>
+        <w:t>Hacer pruebas</w:t>
+      </w:r>
+      <w:r>
+        <w:rPr>
+          <w:rFonts w:ascii="Cambria Math" w:hAnsi="Cambria Math"/>
+        </w:rPr>
+        <w:t xml:space="preserve"> para verificar su correcto funcionamiento</w:t>
+      </w:r>
+      <w:r>
+        <w:rPr>
+          <w:rFonts w:ascii="Cambria Math" w:hAnsi="Cambria Math"/>
+        </w:rPr>
+        <w:t>.</w:t>
+      </w:r>
+    </w:p>
+    <w:p>
+      <w:pPr>
+        <w:pStyle w:val="Prrafodelista"/>
+        <w:numPr>
+          <w:ilvl w:val="1"/>
+          <w:numId w:val="3"/>
+        </w:numPr>
+        <w:jc w:val="both"/>
+        <w:rPr>
+          <w:rFonts w:ascii="Cambria Math" w:hAnsi="Cambria Math"/>
+        </w:rPr>
+      </w:pPr>
+      <w:r>
+        <w:rPr>
+          <w:rFonts w:ascii="Cambria Math" w:hAnsi="Cambria Math"/>
+        </w:rPr>
+        <w:t xml:space="preserve">Al terminar el </w:t>
+      </w:r>
+      <w:proofErr w:type="spellStart"/>
+      <w:r>
+        <w:rPr>
+          <w:rFonts w:ascii="Cambria Math" w:hAnsi="Cambria Math"/>
+        </w:rPr>
+        <w:t>minijuego</w:t>
+      </w:r>
+      <w:proofErr w:type="spellEnd"/>
+      <w:r>
+        <w:rPr>
+          <w:rFonts w:ascii="Cambria Math" w:hAnsi="Cambria Math"/>
+        </w:rPr>
+        <w:t xml:space="preserve"> proporcionar la información de las recompensas obtenidas mediante la clase </w:t>
+      </w:r>
+      <w:proofErr w:type="spellStart"/>
+      <w:r>
+        <w:rPr>
+          <w:rFonts w:ascii="Cambria Math" w:hAnsi="Cambria Math"/>
+          <w:b/>
+        </w:rPr>
+        <w:t>Information</w:t>
+      </w:r>
+      <w:proofErr w:type="spellEnd"/>
+      <w:r>
+        <w:rPr>
+          <w:rFonts w:ascii="Cambria Math" w:hAnsi="Cambria Math"/>
+        </w:rPr>
+        <w:t>.</w:t>
+      </w:r>
+    </w:p>
+    <w:p>
+      <w:pPr>
+        <w:pStyle w:val="Prrafodelista"/>
+        <w:ind w:left="1440"/>
+        <w:jc w:val="both"/>
+        <w:rPr>
+          <w:rFonts w:ascii="Cambria Math" w:hAnsi="Cambria Math"/>
+        </w:rPr>
+      </w:pPr>
+    </w:p>
+    <w:p>
+      <w:pPr>
+        <w:pStyle w:val="Prrafodelista"/>
+        <w:numPr>
+          <w:ilvl w:val="0"/>
+          <w:numId w:val="3"/>
+        </w:numPr>
+        <w:jc w:val="both"/>
+        <w:rPr>
+          <w:rFonts w:ascii="Cambria Math" w:hAnsi="Cambria Math"/>
+        </w:rPr>
+      </w:pPr>
+      <w:r>
+        <w:rPr>
+          <w:rFonts w:ascii="Cambria Math" w:hAnsi="Cambria Math"/>
+          <w:b/>
+        </w:rPr>
+        <w:t xml:space="preserve">Bloque </w:t>
+      </w:r>
+      <w:r>
+        <w:rPr>
+          <w:rFonts w:ascii="Cambria Math" w:hAnsi="Cambria Math"/>
+          <w:b/>
+        </w:rPr>
+        <w:t>6</w:t>
+      </w:r>
+      <w:r>
+        <w:rPr>
+          <w:rFonts w:ascii="Cambria Math" w:hAnsi="Cambria Math"/>
+        </w:rPr>
+        <w:t>,</w:t>
+      </w:r>
+      <w:r>
+        <w:rPr>
+          <w:rFonts w:ascii="Cambria Math" w:hAnsi="Cambria Math"/>
+          <w:b/>
+        </w:rPr>
+        <w:t xml:space="preserve"> </w:t>
+      </w:r>
+      <w:r>
+        <w:rPr>
+          <w:rFonts w:ascii="Cambria Math" w:hAnsi="Cambria Math"/>
+        </w:rPr>
+        <w:t>del 1</w:t>
+      </w:r>
+      <w:r>
+        <w:rPr>
+          <w:rFonts w:ascii="Cambria Math" w:hAnsi="Cambria Math"/>
+        </w:rPr>
+        <w:t>9</w:t>
+      </w:r>
+      <w:r>
+        <w:rPr>
+          <w:rFonts w:ascii="Cambria Math" w:hAnsi="Cambria Math"/>
+        </w:rPr>
+        <w:t xml:space="preserve"> al </w:t>
+      </w:r>
+      <w:r>
+        <w:rPr>
+          <w:rFonts w:ascii="Cambria Math" w:hAnsi="Cambria Math"/>
+        </w:rPr>
+        <w:t>20</w:t>
+      </w:r>
+      <w:r>
+        <w:rPr>
+          <w:rFonts w:ascii="Cambria Math" w:hAnsi="Cambria Math"/>
+        </w:rPr>
+        <w:t xml:space="preserve"> de </w:t>
+      </w:r>
+      <w:r>
+        <w:rPr>
+          <w:rFonts w:ascii="Cambria Math" w:hAnsi="Cambria Math"/>
+        </w:rPr>
+        <w:t>Julio (Dos días):</w:t>
+      </w:r>
+    </w:p>
+    <w:p>
+      <w:pPr>
+        <w:pStyle w:val="Prrafodelista"/>
+        <w:jc w:val="both"/>
+        <w:rPr>
+          <w:rFonts w:ascii="Cambria Math" w:hAnsi="Cambria Math"/>
+        </w:rPr>
+      </w:pPr>
+    </w:p>
+    <w:p>
+      <w:pPr>
+        <w:pStyle w:val="Prrafodelista"/>
+        <w:numPr>
+          <w:ilvl w:val="1"/>
+          <w:numId w:val="3"/>
+        </w:numPr>
+        <w:jc w:val="both"/>
+        <w:rPr>
+          <w:rFonts w:ascii="Cambria Math" w:hAnsi="Cambria Math"/>
+        </w:rPr>
+      </w:pPr>
+      <w:r>
+        <w:rPr>
+          <w:rFonts w:ascii="Cambria Math" w:hAnsi="Cambria Math"/>
+        </w:rPr>
+        <w:t xml:space="preserve">Crear las clases </w:t>
+      </w:r>
+      <w:proofErr w:type="spellStart"/>
+      <w:r>
+        <w:rPr>
+          <w:rFonts w:ascii="Cambria Math" w:hAnsi="Cambria Math"/>
+          <w:b/>
+        </w:rPr>
+        <w:t>LevelsMenu</w:t>
+      </w:r>
+      <w:proofErr w:type="spellEnd"/>
+      <w:r>
+        <w:rPr>
+          <w:rFonts w:ascii="Cambria Math" w:hAnsi="Cambria Math"/>
+        </w:rPr>
+        <w:t xml:space="preserve"> y </w:t>
+      </w:r>
+      <w:proofErr w:type="spellStart"/>
+      <w:r>
+        <w:rPr>
+          <w:rFonts w:ascii="Cambria Math" w:hAnsi="Cambria Math"/>
+          <w:b/>
+        </w:rPr>
+        <w:t>Pendulum</w:t>
+      </w:r>
+      <w:proofErr w:type="spellEnd"/>
+      <w:r>
+        <w:rPr>
+          <w:rFonts w:ascii="Cambria Math" w:hAnsi="Cambria Math"/>
+        </w:rPr>
+        <w:t>; programar toda la simulación del sistema físico.</w:t>
+      </w:r>
+    </w:p>
+    <w:p>
+      <w:pPr>
+        <w:pStyle w:val="Prrafodelista"/>
+        <w:numPr>
+          <w:ilvl w:val="1"/>
+          <w:numId w:val="3"/>
+        </w:numPr>
+        <w:jc w:val="both"/>
+        <w:rPr>
+          <w:rFonts w:ascii="Cambria Math" w:hAnsi="Cambria Math"/>
+        </w:rPr>
+      </w:pPr>
+      <w:r>
+        <w:rPr>
+          <w:rFonts w:ascii="Cambria Math" w:hAnsi="Cambria Math"/>
+        </w:rPr>
+        <w:t>Hacer pruebas para verificar su correcto funcionamiento.</w:t>
+      </w:r>
+    </w:p>
+    <w:p>
+      <w:pPr>
+        <w:pStyle w:val="Prrafodelista"/>
+        <w:numPr>
+          <w:ilvl w:val="1"/>
+          <w:numId w:val="3"/>
+        </w:numPr>
+        <w:jc w:val="both"/>
+        <w:rPr>
+          <w:rFonts w:ascii="Cambria Math" w:hAnsi="Cambria Math"/>
+        </w:rPr>
+      </w:pPr>
+      <w:r>
+        <w:rPr>
+          <w:rFonts w:ascii="Cambria Math" w:hAnsi="Cambria Math"/>
+        </w:rPr>
+        <w:t xml:space="preserve">Crear la clase </w:t>
+      </w:r>
+      <w:proofErr w:type="spellStart"/>
+      <w:r>
+        <w:rPr>
+          <w:rFonts w:ascii="Cambria Math" w:hAnsi="Cambria Math"/>
+          <w:b/>
+        </w:rPr>
+        <w:t>Game</w:t>
+      </w:r>
+      <w:proofErr w:type="spellEnd"/>
+      <w:r>
+        <w:rPr>
+          <w:rFonts w:ascii="Cambria Math" w:hAnsi="Cambria Math"/>
+        </w:rPr>
+        <w:t xml:space="preserve"> y programarla para guardar la partida al final de un nivel o en medio de este desde el menú de pausa.</w:t>
+      </w:r>
+    </w:p>
+    <w:p>
+      <w:pPr>
+        <w:pStyle w:val="Prrafodelista"/>
+        <w:numPr>
+          <w:ilvl w:val="1"/>
+          <w:numId w:val="3"/>
+        </w:numPr>
+        <w:jc w:val="both"/>
+        <w:rPr>
+          <w:rFonts w:ascii="Cambria Math" w:hAnsi="Cambria Math"/>
+        </w:rPr>
+      </w:pPr>
+      <w:r>
+        <w:rPr>
+          <w:rFonts w:ascii="Cambria Math" w:hAnsi="Cambria Math"/>
+        </w:rPr>
+        <w:t>Hacer pruebas</w:t>
+      </w:r>
+      <w:r>
+        <w:rPr>
+          <w:rFonts w:ascii="Cambria Math" w:hAnsi="Cambria Math"/>
+        </w:rPr>
+        <w:t xml:space="preserve"> de la interacción con los archivos de texto</w:t>
+      </w:r>
+      <w:r>
+        <w:rPr>
+          <w:rFonts w:ascii="Cambria Math" w:hAnsi="Cambria Math"/>
+        </w:rPr>
+        <w:t>.</w:t>
+      </w:r>
+    </w:p>
+    <w:p>
+      <w:pPr>
+        <w:pStyle w:val="Prrafodelista"/>
+        <w:ind w:left="1440"/>
+        <w:jc w:val="both"/>
+        <w:rPr>
+          <w:rFonts w:ascii="Cambria Math" w:hAnsi="Cambria Math"/>
+        </w:rPr>
+      </w:pPr>
+    </w:p>
+    <w:p>
+      <w:pPr>
+        <w:pStyle w:val="Prrafodelista"/>
+        <w:numPr>
+          <w:ilvl w:val="0"/>
+          <w:numId w:val="3"/>
+        </w:numPr>
+        <w:jc w:val="both"/>
+        <w:rPr>
+          <w:rFonts w:ascii="Cambria Math" w:hAnsi="Cambria Math"/>
+        </w:rPr>
+      </w:pPr>
+      <w:r>
+        <w:rPr>
+          <w:rFonts w:ascii="Cambria Math" w:hAnsi="Cambria Math"/>
+          <w:b/>
+        </w:rPr>
+        <w:t>B</w:t>
+      </w:r>
+      <w:r>
+        <w:rPr>
+          <w:rFonts w:ascii="Cambria Math" w:hAnsi="Cambria Math"/>
+          <w:b/>
+        </w:rPr>
+        <w:t xml:space="preserve">loque </w:t>
+      </w:r>
+      <w:r>
+        <w:rPr>
+          <w:rFonts w:ascii="Cambria Math" w:hAnsi="Cambria Math"/>
+          <w:b/>
+        </w:rPr>
+        <w:t>7</w:t>
+      </w:r>
+      <w:r>
+        <w:rPr>
+          <w:rFonts w:ascii="Cambria Math" w:hAnsi="Cambria Math"/>
+        </w:rPr>
+        <w:t>,</w:t>
+      </w:r>
+      <w:r>
+        <w:rPr>
+          <w:rFonts w:ascii="Cambria Math" w:hAnsi="Cambria Math"/>
+          <w:b/>
+        </w:rPr>
+        <w:t xml:space="preserve"> </w:t>
+      </w:r>
+      <w:r>
+        <w:rPr>
+          <w:rFonts w:ascii="Cambria Math" w:hAnsi="Cambria Math"/>
+        </w:rPr>
+        <w:t>d</w:t>
+      </w:r>
+      <w:r>
+        <w:rPr>
+          <w:rFonts w:ascii="Cambria Math" w:hAnsi="Cambria Math"/>
+        </w:rPr>
+        <w:t>el 21</w:t>
+      </w:r>
+      <w:r>
+        <w:rPr>
+          <w:rFonts w:ascii="Cambria Math" w:hAnsi="Cambria Math"/>
+        </w:rPr>
+        <w:t xml:space="preserve"> al 2</w:t>
+      </w:r>
+      <w:r>
+        <w:rPr>
+          <w:rFonts w:ascii="Cambria Math" w:hAnsi="Cambria Math"/>
+        </w:rPr>
+        <w:t>1</w:t>
+      </w:r>
+      <w:r>
+        <w:rPr>
+          <w:rFonts w:ascii="Cambria Math" w:hAnsi="Cambria Math"/>
+        </w:rPr>
+        <w:t xml:space="preserve"> de </w:t>
+      </w:r>
+      <w:r>
+        <w:rPr>
+          <w:rFonts w:ascii="Cambria Math" w:hAnsi="Cambria Math"/>
+        </w:rPr>
+        <w:t>Julio (</w:t>
+      </w:r>
+      <w:r>
+        <w:rPr>
+          <w:rFonts w:ascii="Cambria Math" w:hAnsi="Cambria Math"/>
+        </w:rPr>
+        <w:t>Un día</w:t>
+      </w:r>
+      <w:r>
+        <w:rPr>
+          <w:rFonts w:ascii="Cambria Math" w:hAnsi="Cambria Math"/>
+        </w:rPr>
+        <w:t>):</w:t>
+      </w:r>
+    </w:p>
+    <w:p>
+      <w:pPr>
+        <w:pStyle w:val="Prrafodelista"/>
+        <w:jc w:val="both"/>
+        <w:rPr>
+          <w:rFonts w:ascii="Cambria Math" w:hAnsi="Cambria Math"/>
+        </w:rPr>
+      </w:pPr>
+    </w:p>
+    <w:p>
+      <w:pPr>
+        <w:pStyle w:val="Prrafodelista"/>
+        <w:numPr>
+          <w:ilvl w:val="1"/>
+          <w:numId w:val="3"/>
+        </w:numPr>
+        <w:jc w:val="both"/>
+        <w:rPr>
+          <w:rFonts w:ascii="Cambria Math" w:hAnsi="Cambria Math"/>
+        </w:rPr>
+      </w:pPr>
+      <w:r>
+        <w:rPr>
+          <w:rFonts w:ascii="Cambria Math" w:hAnsi="Cambria Math"/>
+        </w:rPr>
+        <w:t xml:space="preserve">Realizar la interfaz gráfica del control de acceso y vincularlo con la clase </w:t>
+      </w:r>
+      <w:proofErr w:type="spellStart"/>
+      <w:r>
+        <w:rPr>
+          <w:rFonts w:ascii="Cambria Math" w:hAnsi="Cambria Math"/>
+          <w:b/>
+        </w:rPr>
+        <w:t>Game</w:t>
+      </w:r>
+      <w:proofErr w:type="spellEnd"/>
+      <w:r>
+        <w:rPr>
+          <w:rFonts w:ascii="Cambria Math" w:hAnsi="Cambria Math"/>
+        </w:rPr>
+        <w:t>.</w:t>
+      </w:r>
+    </w:p>
+    <w:p>
+      <w:pPr>
+        <w:pStyle w:val="Prrafodelista"/>
+        <w:numPr>
+          <w:ilvl w:val="1"/>
+          <w:numId w:val="3"/>
+        </w:numPr>
+        <w:jc w:val="both"/>
+        <w:rPr>
+          <w:rFonts w:ascii="Cambria Math" w:hAnsi="Cambria Math"/>
+        </w:rPr>
+      </w:pPr>
+      <w:r>
+        <w:rPr>
+          <w:rFonts w:ascii="Cambria Math" w:hAnsi="Cambria Math"/>
+        </w:rPr>
+        <w:t>Realizar la interfaz gráfica del menú principal y agregar la funcionalidad de pasar al control de acceso para comenzar una nueva partida o cargar alguna guardada, además de agregar la posibilidad de guardar durante un nivel.</w:t>
+      </w:r>
+    </w:p>
+    <w:p>
+      <w:pPr>
+        <w:pStyle w:val="Prrafodelista"/>
+        <w:numPr>
+          <w:ilvl w:val="1"/>
+          <w:numId w:val="3"/>
+        </w:numPr>
+        <w:jc w:val="both"/>
+        <w:rPr>
+          <w:rFonts w:ascii="Cambria Math" w:hAnsi="Cambria Math"/>
+        </w:rPr>
+      </w:pPr>
+      <w:r>
+        <w:rPr>
+          <w:rFonts w:ascii="Cambria Math" w:hAnsi="Cambria Math"/>
+        </w:rPr>
+        <w:t>Hacer pruebas</w:t>
+      </w:r>
+      <w:r>
+        <w:rPr>
+          <w:rFonts w:ascii="Cambria Math" w:hAnsi="Cambria Math"/>
+        </w:rPr>
+        <w:t xml:space="preserve"> para verificar </w:t>
       </w:r>
       <w:bookmarkStart w:id="0" w:name="_GoBack"/>
       <w:bookmarkEnd w:id="0"/>
@@ -2020,1570 +4015,7 @@
         <w:rPr>
           <w:rFonts w:ascii="Cambria Math" w:hAnsi="Cambria Math"/>
         </w:rPr>
-        <w:t xml:space="preserve"> </w:t>
-      </w:r>
-      <w:r>
-        <w:rPr>
-          <w:rFonts w:ascii="Cambria Math" w:hAnsi="Cambria Math"/>
-        </w:rPr>
-        <w:t>por medio de una estimación de cuánto tiempo tomaría desarrollar cada actividad, poseen unas fechas límites para su culminación</w:t>
-      </w:r>
-      <w:r>
-        <w:rPr>
-          <w:rFonts w:ascii="Cambria Math" w:hAnsi="Cambria Math"/>
-        </w:rPr>
-        <w:t xml:space="preserve">, además </w:t>
-      </w:r>
-      <w:r>
-        <w:rPr>
-          <w:rFonts w:ascii="Cambria Math" w:hAnsi="Cambria Math"/>
-        </w:rPr>
-        <w:t xml:space="preserve">de agregar </w:t>
-      </w:r>
-      <w:r>
-        <w:rPr>
-          <w:rFonts w:ascii="Cambria Math" w:hAnsi="Cambria Math"/>
-        </w:rPr>
-        <w:t>un día</w:t>
-      </w:r>
-      <w:r>
-        <w:rPr>
-          <w:rFonts w:ascii="Cambria Math" w:hAnsi="Cambria Math"/>
-        </w:rPr>
-        <w:t xml:space="preserve"> extra por posibles retrasos en</w:t>
-      </w:r>
-      <w:r>
-        <w:rPr>
-          <w:rFonts w:ascii="Cambria Math" w:hAnsi="Cambria Math"/>
-        </w:rPr>
-        <w:t xml:space="preserve"> dos</w:t>
-      </w:r>
-      <w:r>
-        <w:rPr>
-          <w:rFonts w:ascii="Cambria Math" w:hAnsi="Cambria Math"/>
-        </w:rPr>
-        <w:t xml:space="preserve"> puntos estratégicos del desarrollo del p</w:t>
-      </w:r>
-      <w:r>
-        <w:rPr>
-          <w:rFonts w:ascii="Cambria Math" w:hAnsi="Cambria Math"/>
-        </w:rPr>
-        <w:t>royecto. En este orden de ideas</w:t>
-      </w:r>
-      <w:r>
-        <w:rPr>
-          <w:rFonts w:ascii="Cambria Math" w:hAnsi="Cambria Math"/>
-        </w:rPr>
-        <w:t xml:space="preserve"> el cronograma de actividades es el siguiente:</w:t>
-      </w:r>
-    </w:p>
-    <w:p>
-      <w:pPr>
-        <w:pStyle w:val="Prrafodelista"/>
-        <w:numPr>
-          <w:ilvl w:val="0"/>
-          <w:numId w:val="3"/>
-        </w:numPr>
-        <w:jc w:val="both"/>
-        <w:rPr>
-          <w:rFonts w:ascii="Cambria Math" w:hAnsi="Cambria Math"/>
-        </w:rPr>
-      </w:pPr>
-      <w:r>
-        <w:rPr>
-          <w:rFonts w:ascii="Cambria Math" w:hAnsi="Cambria Math"/>
-          <w:b/>
-        </w:rPr>
-        <w:t>Bloque 1</w:t>
-      </w:r>
-      <w:r>
-        <w:rPr>
-          <w:rFonts w:ascii="Cambria Math" w:hAnsi="Cambria Math"/>
-        </w:rPr>
-        <w:t>,</w:t>
-      </w:r>
-      <w:r>
-        <w:rPr>
-          <w:rFonts w:ascii="Cambria Math" w:hAnsi="Cambria Math"/>
-          <w:b/>
-        </w:rPr>
-        <w:t xml:space="preserve"> </w:t>
-      </w:r>
-      <w:r>
-        <w:rPr>
-          <w:rFonts w:ascii="Cambria Math" w:hAnsi="Cambria Math"/>
-        </w:rPr>
-        <w:t xml:space="preserve">del 9 al 10 de </w:t>
-      </w:r>
-      <w:r>
-        <w:rPr>
-          <w:rFonts w:ascii="Cambria Math" w:hAnsi="Cambria Math"/>
-        </w:rPr>
-        <w:t>Julio</w:t>
-      </w:r>
-      <w:r>
-        <w:rPr>
-          <w:rFonts w:ascii="Cambria Math" w:hAnsi="Cambria Math"/>
-        </w:rPr>
-        <w:t xml:space="preserve"> (Dos días):</w:t>
-      </w:r>
-    </w:p>
-    <w:p>
-      <w:pPr>
-        <w:pStyle w:val="Prrafodelista"/>
-        <w:jc w:val="both"/>
-        <w:rPr>
-          <w:rFonts w:ascii="Cambria Math" w:hAnsi="Cambria Math"/>
-        </w:rPr>
-      </w:pPr>
-    </w:p>
-    <w:p>
-      <w:pPr>
-        <w:pStyle w:val="Prrafodelista"/>
-        <w:numPr>
-          <w:ilvl w:val="1"/>
-          <w:numId w:val="3"/>
-        </w:numPr>
-        <w:jc w:val="both"/>
-        <w:rPr>
-          <w:rFonts w:ascii="Cambria Math" w:hAnsi="Cambria Math"/>
-        </w:rPr>
-      </w:pPr>
-      <w:r>
-        <w:rPr>
-          <w:rFonts w:ascii="Cambria Math" w:hAnsi="Cambria Math"/>
-        </w:rPr>
-        <w:t xml:space="preserve">Crear la clase </w:t>
-      </w:r>
-      <w:r>
-        <w:rPr>
-          <w:rFonts w:ascii="Cambria Math" w:hAnsi="Cambria Math"/>
-          <w:b/>
-        </w:rPr>
-        <w:t>Level</w:t>
-      </w:r>
-      <w:r>
-        <w:rPr>
-          <w:rFonts w:ascii="Cambria Math" w:hAnsi="Cambria Math"/>
-        </w:rPr>
-        <w:t xml:space="preserve"> y </w:t>
-      </w:r>
-      <w:r>
-        <w:rPr>
-          <w:rFonts w:ascii="Cambria Math" w:hAnsi="Cambria Math"/>
-          <w:b/>
-        </w:rPr>
-        <w:t xml:space="preserve">Terrain </w:t>
-      </w:r>
-      <w:r>
-        <w:rPr>
-          <w:rFonts w:ascii="Cambria Math" w:hAnsi="Cambria Math"/>
-        </w:rPr>
-        <w:t>para agregar algunos obstáculos al nivel.</w:t>
-      </w:r>
-    </w:p>
-    <w:p>
-      <w:pPr>
-        <w:pStyle w:val="Prrafodelista"/>
-        <w:numPr>
-          <w:ilvl w:val="1"/>
-          <w:numId w:val="3"/>
-        </w:numPr>
-        <w:jc w:val="both"/>
-        <w:rPr>
-          <w:rFonts w:ascii="Cambria Math" w:hAnsi="Cambria Math"/>
-        </w:rPr>
-      </w:pPr>
-      <w:r>
-        <w:rPr>
-          <w:rFonts w:ascii="Cambria Math" w:hAnsi="Cambria Math"/>
-        </w:rPr>
-        <w:t xml:space="preserve">Crear la clase </w:t>
-      </w:r>
-      <w:r>
-        <w:rPr>
-          <w:rFonts w:ascii="Cambria Math" w:hAnsi="Cambria Math"/>
-          <w:b/>
-        </w:rPr>
-        <w:t>Enemy</w:t>
-      </w:r>
-      <w:r>
-        <w:rPr>
-          <w:rFonts w:ascii="Cambria Math" w:hAnsi="Cambria Math"/>
-        </w:rPr>
-        <w:t xml:space="preserve"> y programarla para que se mueva hacia el centro de la pantalla.</w:t>
-      </w:r>
-    </w:p>
-    <w:p>
-      <w:pPr>
-        <w:pStyle w:val="Prrafodelista"/>
-        <w:numPr>
-          <w:ilvl w:val="1"/>
-          <w:numId w:val="3"/>
-        </w:numPr>
-        <w:jc w:val="both"/>
-        <w:rPr>
-          <w:rFonts w:ascii="Cambria Math" w:hAnsi="Cambria Math"/>
-        </w:rPr>
-      </w:pPr>
-      <w:r>
-        <w:rPr>
-          <w:rFonts w:ascii="Cambria Math" w:hAnsi="Cambria Math"/>
-        </w:rPr>
-        <w:t xml:space="preserve">Programar la interacción de la clase </w:t>
-      </w:r>
-      <w:r>
-        <w:rPr>
-          <w:rFonts w:ascii="Cambria Math" w:hAnsi="Cambria Math"/>
-          <w:b/>
-        </w:rPr>
-        <w:t>Enemy</w:t>
-      </w:r>
-      <w:r>
-        <w:rPr>
-          <w:rFonts w:ascii="Cambria Math" w:hAnsi="Cambria Math"/>
-        </w:rPr>
-        <w:t xml:space="preserve"> con los obstáculos del nivel.</w:t>
-      </w:r>
-    </w:p>
-    <w:p>
-      <w:pPr>
-        <w:pStyle w:val="Prrafodelista"/>
-        <w:numPr>
-          <w:ilvl w:val="1"/>
-          <w:numId w:val="3"/>
-        </w:numPr>
-        <w:jc w:val="both"/>
-        <w:rPr>
-          <w:rFonts w:ascii="Cambria Math" w:hAnsi="Cambria Math"/>
-        </w:rPr>
-      </w:pPr>
-      <w:r>
-        <w:rPr>
-          <w:rFonts w:ascii="Cambria Math" w:hAnsi="Cambria Math"/>
-        </w:rPr>
-        <w:t>Hacer pruebas</w:t>
-      </w:r>
-      <w:r>
-        <w:rPr>
-          <w:rFonts w:ascii="Cambria Math" w:hAnsi="Cambria Math"/>
-        </w:rPr>
-        <w:t xml:space="preserve"> hasta que todo funcione correctamente</w:t>
-      </w:r>
-      <w:r>
-        <w:rPr>
-          <w:rFonts w:ascii="Cambria Math" w:hAnsi="Cambria Math"/>
-        </w:rPr>
-        <w:t>.</w:t>
-      </w:r>
-    </w:p>
-    <w:p>
-      <w:pPr>
-        <w:pStyle w:val="Prrafodelista"/>
-        <w:ind w:left="1440"/>
-        <w:jc w:val="both"/>
-        <w:rPr>
-          <w:rFonts w:ascii="Cambria Math" w:hAnsi="Cambria Math"/>
-        </w:rPr>
-      </w:pPr>
-    </w:p>
-    <w:p>
-      <w:pPr>
-        <w:pStyle w:val="Prrafodelista"/>
-        <w:numPr>
-          <w:ilvl w:val="0"/>
-          <w:numId w:val="3"/>
-        </w:numPr>
-        <w:jc w:val="both"/>
-        <w:rPr>
-          <w:rFonts w:ascii="Cambria Math" w:hAnsi="Cambria Math"/>
-        </w:rPr>
-      </w:pPr>
-      <w:r>
-        <w:rPr>
-          <w:rFonts w:ascii="Cambria Math" w:hAnsi="Cambria Math"/>
-          <w:b/>
-        </w:rPr>
-        <w:t>Bloque 2</w:t>
-      </w:r>
-      <w:r>
-        <w:rPr>
-          <w:rFonts w:ascii="Cambria Math" w:hAnsi="Cambria Math"/>
-        </w:rPr>
-        <w:t>,</w:t>
-      </w:r>
-      <w:r>
-        <w:rPr>
-          <w:rFonts w:ascii="Cambria Math" w:hAnsi="Cambria Math"/>
-          <w:b/>
-        </w:rPr>
-        <w:t xml:space="preserve"> </w:t>
-      </w:r>
-      <w:r>
-        <w:rPr>
-          <w:rFonts w:ascii="Cambria Math" w:hAnsi="Cambria Math"/>
-        </w:rPr>
-        <w:t xml:space="preserve">del 11 al 12 de </w:t>
-      </w:r>
-      <w:r>
-        <w:rPr>
-          <w:rFonts w:ascii="Cambria Math" w:hAnsi="Cambria Math"/>
-        </w:rPr>
-        <w:t>Julio (Dos días):</w:t>
-      </w:r>
-    </w:p>
-    <w:p>
-      <w:pPr>
-        <w:pStyle w:val="Prrafodelista"/>
-        <w:jc w:val="both"/>
-        <w:rPr>
-          <w:rFonts w:ascii="Cambria Math" w:hAnsi="Cambria Math"/>
-        </w:rPr>
-      </w:pPr>
-    </w:p>
-    <w:p>
-      <w:pPr>
-        <w:pStyle w:val="Prrafodelista"/>
-        <w:numPr>
-          <w:ilvl w:val="1"/>
-          <w:numId w:val="3"/>
-        </w:numPr>
-        <w:jc w:val="both"/>
-        <w:rPr>
-          <w:rFonts w:ascii="Cambria Math" w:hAnsi="Cambria Math"/>
-        </w:rPr>
-      </w:pPr>
-      <w:r>
-        <w:rPr>
-          <w:rFonts w:ascii="Cambria Math" w:hAnsi="Cambria Math"/>
-        </w:rPr>
-        <w:t>Permitir que los jugadores puedan atacar a los enemigos para bajarles vida y que estos se eliminen de la pantalla cuando mueran.</w:t>
-      </w:r>
-    </w:p>
-    <w:p>
-      <w:pPr>
-        <w:pStyle w:val="Prrafodelista"/>
-        <w:numPr>
-          <w:ilvl w:val="1"/>
-          <w:numId w:val="3"/>
-        </w:numPr>
-        <w:jc w:val="both"/>
-        <w:rPr>
-          <w:rFonts w:ascii="Cambria Math" w:hAnsi="Cambria Math"/>
-        </w:rPr>
-      </w:pPr>
-      <w:r>
-        <w:rPr>
-          <w:rFonts w:ascii="Cambria Math" w:hAnsi="Cambria Math"/>
-        </w:rPr>
-        <w:t>Programar a los enemigos para bajarle vida al objeto a defender cuando llegan hasta él.</w:t>
-      </w:r>
-    </w:p>
-    <w:p>
-      <w:pPr>
-        <w:pStyle w:val="Prrafodelista"/>
-        <w:numPr>
-          <w:ilvl w:val="1"/>
-          <w:numId w:val="3"/>
-        </w:numPr>
-        <w:jc w:val="both"/>
-        <w:rPr>
-          <w:rFonts w:ascii="Cambria Math" w:hAnsi="Cambria Math"/>
-        </w:rPr>
-      </w:pPr>
-      <w:r>
-        <w:rPr>
-          <w:rFonts w:ascii="Cambria Math" w:hAnsi="Cambria Math"/>
-        </w:rPr>
-        <w:t>Programar a los enemigos especiales.</w:t>
-      </w:r>
-    </w:p>
-    <w:p>
-      <w:pPr>
-        <w:pStyle w:val="Prrafodelista"/>
-        <w:numPr>
-          <w:ilvl w:val="1"/>
-          <w:numId w:val="3"/>
-        </w:numPr>
-        <w:jc w:val="both"/>
-        <w:rPr>
-          <w:rFonts w:ascii="Cambria Math" w:hAnsi="Cambria Math"/>
-        </w:rPr>
-      </w:pPr>
-      <w:r>
-        <w:rPr>
-          <w:rFonts w:ascii="Cambria Math" w:hAnsi="Cambria Math"/>
-        </w:rPr>
-        <w:t>Hacer pruebas</w:t>
-      </w:r>
-      <w:r>
-        <w:rPr>
-          <w:rFonts w:ascii="Cambria Math" w:hAnsi="Cambria Math"/>
-        </w:rPr>
-        <w:t xml:space="preserve"> para verificar que si cumplan con su descripción</w:t>
-      </w:r>
-      <w:r>
-        <w:rPr>
-          <w:rFonts w:ascii="Cambria Math" w:hAnsi="Cambria Math"/>
-        </w:rPr>
-        <w:t>.</w:t>
-      </w:r>
-    </w:p>
-    <w:p>
-      <w:pPr>
-        <w:pStyle w:val="Prrafodelista"/>
-        <w:ind w:left="1440"/>
-        <w:jc w:val="both"/>
-        <w:rPr>
-          <w:rFonts w:ascii="Cambria Math" w:hAnsi="Cambria Math"/>
-        </w:rPr>
-      </w:pPr>
-    </w:p>
-    <w:p>
-      <w:pPr>
-        <w:pStyle w:val="Prrafodelista"/>
-        <w:numPr>
-          <w:ilvl w:val="0"/>
-          <w:numId w:val="3"/>
-        </w:numPr>
-        <w:jc w:val="both"/>
-        <w:rPr>
-          <w:rFonts w:ascii="Cambria Math" w:hAnsi="Cambria Math"/>
-        </w:rPr>
-      </w:pPr>
-      <w:r>
-        <w:rPr>
-          <w:rFonts w:ascii="Cambria Math" w:hAnsi="Cambria Math"/>
-          <w:b/>
-        </w:rPr>
-        <w:t xml:space="preserve">Bloque </w:t>
-      </w:r>
-      <w:r>
-        <w:rPr>
-          <w:rFonts w:ascii="Cambria Math" w:hAnsi="Cambria Math"/>
-          <w:b/>
-        </w:rPr>
-        <w:t>3</w:t>
-      </w:r>
-      <w:r>
-        <w:rPr>
-          <w:rFonts w:ascii="Cambria Math" w:hAnsi="Cambria Math"/>
-        </w:rPr>
-        <w:t>,</w:t>
-      </w:r>
-      <w:r>
-        <w:rPr>
-          <w:rFonts w:ascii="Cambria Math" w:hAnsi="Cambria Math"/>
-          <w:b/>
-        </w:rPr>
-        <w:t xml:space="preserve"> </w:t>
-      </w:r>
-      <w:r>
-        <w:rPr>
-          <w:rFonts w:ascii="Cambria Math" w:hAnsi="Cambria Math"/>
-        </w:rPr>
-        <w:t>d</w:t>
-      </w:r>
-      <w:r>
-        <w:rPr>
-          <w:rFonts w:ascii="Cambria Math" w:hAnsi="Cambria Math"/>
-        </w:rPr>
-        <w:t>el 1</w:t>
-      </w:r>
-      <w:r>
-        <w:rPr>
-          <w:rFonts w:ascii="Cambria Math" w:hAnsi="Cambria Math"/>
-        </w:rPr>
-        <w:t>3</w:t>
-      </w:r>
-      <w:r>
-        <w:rPr>
-          <w:rFonts w:ascii="Cambria Math" w:hAnsi="Cambria Math"/>
-        </w:rPr>
-        <w:t xml:space="preserve"> al 1</w:t>
-      </w:r>
-      <w:r>
-        <w:rPr>
-          <w:rFonts w:ascii="Cambria Math" w:hAnsi="Cambria Math"/>
-        </w:rPr>
-        <w:t>4</w:t>
-      </w:r>
-      <w:r>
-        <w:rPr>
-          <w:rFonts w:ascii="Cambria Math" w:hAnsi="Cambria Math"/>
-        </w:rPr>
-        <w:t xml:space="preserve"> de </w:t>
-      </w:r>
-      <w:r>
-        <w:rPr>
-          <w:rFonts w:ascii="Cambria Math" w:hAnsi="Cambria Math"/>
-        </w:rPr>
-        <w:t>Julio (Dos días):</w:t>
-      </w:r>
-    </w:p>
-    <w:p>
-      <w:pPr>
-        <w:pStyle w:val="Prrafodelista"/>
-        <w:jc w:val="both"/>
-        <w:rPr>
-          <w:rFonts w:ascii="Cambria Math" w:hAnsi="Cambria Math"/>
-        </w:rPr>
-      </w:pPr>
-    </w:p>
-    <w:p>
-      <w:pPr>
-        <w:pStyle w:val="Prrafodelista"/>
-        <w:numPr>
-          <w:ilvl w:val="1"/>
-          <w:numId w:val="3"/>
-        </w:numPr>
-        <w:jc w:val="both"/>
-        <w:rPr>
-          <w:rFonts w:ascii="Cambria Math" w:hAnsi="Cambria Math"/>
-        </w:rPr>
-      </w:pPr>
-      <w:r>
-        <w:rPr>
-          <w:rFonts w:ascii="Cambria Math" w:hAnsi="Cambria Math"/>
-        </w:rPr>
-        <w:t xml:space="preserve">Crear la clase </w:t>
-      </w:r>
-      <w:r>
-        <w:rPr>
-          <w:rFonts w:ascii="Cambria Math" w:hAnsi="Cambria Math"/>
-          <w:b/>
-        </w:rPr>
-        <w:t>PowerUp</w:t>
-      </w:r>
-      <w:r>
-        <w:rPr>
-          <w:rFonts w:ascii="Cambria Math" w:hAnsi="Cambria Math"/>
-        </w:rPr>
-        <w:t>, programarla para que las esferas sigan las trayectorias propuestas y que cuando los jugadores las golpeen adquieran un poder extra.</w:t>
-      </w:r>
-    </w:p>
-    <w:p>
-      <w:pPr>
-        <w:pStyle w:val="Prrafodelista"/>
-        <w:numPr>
-          <w:ilvl w:val="1"/>
-          <w:numId w:val="3"/>
-        </w:numPr>
-        <w:jc w:val="both"/>
-        <w:rPr>
-          <w:rFonts w:ascii="Cambria Math" w:hAnsi="Cambria Math"/>
-        </w:rPr>
-      </w:pPr>
-      <w:r>
-        <w:rPr>
-          <w:rFonts w:ascii="Cambria Math" w:hAnsi="Cambria Math"/>
-        </w:rPr>
-        <w:t>Programar los poderes extras.</w:t>
-      </w:r>
-    </w:p>
-    <w:p>
-      <w:pPr>
-        <w:pStyle w:val="Prrafodelista"/>
-        <w:numPr>
-          <w:ilvl w:val="1"/>
-          <w:numId w:val="3"/>
-        </w:numPr>
-        <w:jc w:val="both"/>
-        <w:rPr>
-          <w:rFonts w:ascii="Cambria Math" w:hAnsi="Cambria Math"/>
-        </w:rPr>
-      </w:pPr>
-      <w:r>
-        <w:rPr>
-          <w:rFonts w:ascii="Cambria Math" w:hAnsi="Cambria Math"/>
-        </w:rPr>
-        <w:t>Hacer pruebas</w:t>
-      </w:r>
-      <w:r>
-        <w:rPr>
-          <w:rFonts w:ascii="Cambria Math" w:hAnsi="Cambria Math"/>
-        </w:rPr>
-        <w:t xml:space="preserve"> para verificar la correcta interacción</w:t>
-      </w:r>
-      <w:r>
-        <w:rPr>
-          <w:rFonts w:ascii="Cambria Math" w:hAnsi="Cambria Math"/>
-        </w:rPr>
-        <w:t xml:space="preserve"> con los enemigos.</w:t>
-      </w:r>
-    </w:p>
-    <w:p>
-      <w:pPr>
-        <w:pStyle w:val="Prrafodelista"/>
-        <w:ind w:left="1440"/>
-        <w:jc w:val="both"/>
-        <w:rPr>
-          <w:rFonts w:ascii="Cambria Math" w:hAnsi="Cambria Math"/>
-        </w:rPr>
-      </w:pPr>
-    </w:p>
-    <w:p>
-      <w:pPr>
-        <w:pStyle w:val="Prrafodelista"/>
-        <w:numPr>
-          <w:ilvl w:val="0"/>
-          <w:numId w:val="3"/>
-        </w:numPr>
-        <w:jc w:val="both"/>
-        <w:rPr>
-          <w:rFonts w:ascii="Cambria Math" w:hAnsi="Cambria Math"/>
-        </w:rPr>
-      </w:pPr>
-      <w:r>
-        <w:rPr>
-          <w:rFonts w:ascii="Cambria Math" w:hAnsi="Cambria Math"/>
-          <w:b/>
-        </w:rPr>
-        <w:t>Bloque 4</w:t>
-      </w:r>
-      <w:r>
-        <w:rPr>
-          <w:rFonts w:ascii="Cambria Math" w:hAnsi="Cambria Math"/>
-        </w:rPr>
-        <w:t>,</w:t>
-      </w:r>
-      <w:r>
-        <w:rPr>
-          <w:rFonts w:ascii="Cambria Math" w:hAnsi="Cambria Math"/>
-          <w:b/>
-        </w:rPr>
-        <w:t xml:space="preserve"> </w:t>
-      </w:r>
-      <w:r>
-        <w:rPr>
-          <w:rFonts w:ascii="Cambria Math" w:hAnsi="Cambria Math"/>
-        </w:rPr>
-        <w:t>d</w:t>
-      </w:r>
-      <w:r>
-        <w:rPr>
-          <w:rFonts w:ascii="Cambria Math" w:hAnsi="Cambria Math"/>
-        </w:rPr>
-        <w:t>el 15</w:t>
-      </w:r>
-      <w:r>
-        <w:rPr>
-          <w:rFonts w:ascii="Cambria Math" w:hAnsi="Cambria Math"/>
-        </w:rPr>
-        <w:t xml:space="preserve"> al 1</w:t>
-      </w:r>
-      <w:r>
-        <w:rPr>
-          <w:rFonts w:ascii="Cambria Math" w:hAnsi="Cambria Math"/>
-        </w:rPr>
-        <w:t>5</w:t>
-      </w:r>
-      <w:r>
-        <w:rPr>
-          <w:rFonts w:ascii="Cambria Math" w:hAnsi="Cambria Math"/>
-        </w:rPr>
-        <w:t xml:space="preserve"> de </w:t>
-      </w:r>
-      <w:r>
-        <w:rPr>
-          <w:rFonts w:ascii="Cambria Math" w:hAnsi="Cambria Math"/>
-        </w:rPr>
-        <w:t>Julio (</w:t>
-      </w:r>
-      <w:r>
-        <w:rPr>
-          <w:rFonts w:ascii="Cambria Math" w:hAnsi="Cambria Math"/>
-        </w:rPr>
-        <w:t>Un día</w:t>
-      </w:r>
-      <w:r>
-        <w:rPr>
-          <w:rFonts w:ascii="Cambria Math" w:hAnsi="Cambria Math"/>
-        </w:rPr>
-        <w:t>):</w:t>
-      </w:r>
-    </w:p>
-    <w:p>
-      <w:pPr>
-        <w:pStyle w:val="Prrafodelista"/>
-        <w:jc w:val="both"/>
-        <w:rPr>
-          <w:rFonts w:ascii="Cambria Math" w:hAnsi="Cambria Math"/>
-        </w:rPr>
-      </w:pPr>
-    </w:p>
-    <w:p>
-      <w:pPr>
-        <w:pStyle w:val="Prrafodelista"/>
-        <w:numPr>
-          <w:ilvl w:val="1"/>
-          <w:numId w:val="3"/>
-        </w:numPr>
-        <w:jc w:val="both"/>
-        <w:rPr>
-          <w:rFonts w:ascii="Cambria Math" w:hAnsi="Cambria Math"/>
-        </w:rPr>
-      </w:pPr>
-      <w:r>
-        <w:rPr>
-          <w:rFonts w:ascii="Cambria Math" w:hAnsi="Cambria Math"/>
-        </w:rPr>
-        <w:t xml:space="preserve">Crear la clase </w:t>
-      </w:r>
-      <w:r>
-        <w:rPr>
-          <w:rFonts w:ascii="Cambria Math" w:hAnsi="Cambria Math"/>
-          <w:b/>
-        </w:rPr>
-        <w:t>Information</w:t>
-      </w:r>
-      <w:r>
-        <w:rPr>
-          <w:rFonts w:ascii="Cambria Math" w:hAnsi="Cambria Math"/>
-        </w:rPr>
-        <w:t>.</w:t>
-      </w:r>
-    </w:p>
-    <w:p>
-      <w:pPr>
-        <w:pStyle w:val="Prrafodelista"/>
-        <w:numPr>
-          <w:ilvl w:val="1"/>
-          <w:numId w:val="3"/>
-        </w:numPr>
-        <w:jc w:val="both"/>
-        <w:rPr>
-          <w:rFonts w:ascii="Cambria Math" w:hAnsi="Cambria Math"/>
-        </w:rPr>
-      </w:pPr>
-      <w:r>
-        <w:rPr>
-          <w:rFonts w:ascii="Cambria Math" w:hAnsi="Cambria Math"/>
-        </w:rPr>
-        <w:t xml:space="preserve">Terminar de programar toda la clase </w:t>
-      </w:r>
-      <w:r>
-        <w:rPr>
-          <w:rFonts w:ascii="Cambria Math" w:hAnsi="Cambria Math"/>
-          <w:b/>
-        </w:rPr>
-        <w:t>Level</w:t>
-      </w:r>
-      <w:r>
-        <w:rPr>
-          <w:rFonts w:ascii="Cambria Math" w:hAnsi="Cambria Math"/>
-        </w:rPr>
-        <w:t xml:space="preserve"> para que administre la aparición de los enemigos según las oleadas, los </w:t>
-      </w:r>
-      <w:r>
-        <w:rPr>
-          <w:rFonts w:ascii="Cambria Math" w:hAnsi="Cambria Math"/>
-          <w:b/>
-        </w:rPr>
-        <w:t>PowerUp</w:t>
-      </w:r>
-      <w:r>
-        <w:rPr>
-          <w:rFonts w:ascii="Cambria Math" w:hAnsi="Cambria Math"/>
-        </w:rPr>
-        <w:t xml:space="preserve"> y para que se gane o se pierda el nivel. Dejar funcionando el primer nivel</w:t>
-      </w:r>
-      <w:r>
-        <w:rPr>
-          <w:rFonts w:ascii="Cambria Math" w:hAnsi="Cambria Math"/>
-        </w:rPr>
-        <w:t>.</w:t>
-      </w:r>
-    </w:p>
-    <w:p>
-      <w:pPr>
-        <w:pStyle w:val="Prrafodelista"/>
-        <w:ind w:left="1440"/>
-        <w:jc w:val="both"/>
-        <w:rPr>
-          <w:rFonts w:ascii="Cambria Math" w:hAnsi="Cambria Math"/>
-        </w:rPr>
-      </w:pPr>
-    </w:p>
-    <w:p>
-      <w:pPr>
-        <w:pStyle w:val="Prrafodelista"/>
-        <w:numPr>
-          <w:ilvl w:val="0"/>
-          <w:numId w:val="3"/>
-        </w:numPr>
-        <w:jc w:val="both"/>
-        <w:rPr>
-          <w:rFonts w:ascii="Cambria Math" w:hAnsi="Cambria Math"/>
-        </w:rPr>
-      </w:pPr>
-      <w:r>
-        <w:rPr>
-          <w:rFonts w:ascii="Cambria Math" w:hAnsi="Cambria Math"/>
-          <w:b/>
-        </w:rPr>
-        <w:t>Tiempo Extra</w:t>
-      </w:r>
-      <w:r>
-        <w:rPr>
-          <w:rFonts w:ascii="Cambria Math" w:hAnsi="Cambria Math"/>
-        </w:rPr>
-        <w:t>,</w:t>
-      </w:r>
-      <w:r>
-        <w:rPr>
-          <w:rFonts w:ascii="Cambria Math" w:hAnsi="Cambria Math"/>
-          <w:b/>
-        </w:rPr>
-        <w:t xml:space="preserve"> </w:t>
-      </w:r>
-      <w:r>
-        <w:rPr>
-          <w:rFonts w:ascii="Cambria Math" w:hAnsi="Cambria Math"/>
-        </w:rPr>
-        <w:t>d</w:t>
-      </w:r>
-      <w:r>
-        <w:rPr>
-          <w:rFonts w:ascii="Cambria Math" w:hAnsi="Cambria Math"/>
-        </w:rPr>
-        <w:t>el 16</w:t>
-      </w:r>
-      <w:r>
-        <w:rPr>
-          <w:rFonts w:ascii="Cambria Math" w:hAnsi="Cambria Math"/>
-        </w:rPr>
-        <w:t xml:space="preserve"> al 1</w:t>
-      </w:r>
-      <w:r>
-        <w:rPr>
-          <w:rFonts w:ascii="Cambria Math" w:hAnsi="Cambria Math"/>
-        </w:rPr>
-        <w:t>6</w:t>
-      </w:r>
-      <w:r>
-        <w:rPr>
-          <w:rFonts w:ascii="Cambria Math" w:hAnsi="Cambria Math"/>
-        </w:rPr>
-        <w:t xml:space="preserve"> de </w:t>
-      </w:r>
-      <w:r>
-        <w:rPr>
-          <w:rFonts w:ascii="Cambria Math" w:hAnsi="Cambria Math"/>
-        </w:rPr>
-        <w:t>Julio (</w:t>
-      </w:r>
-      <w:r>
-        <w:rPr>
-          <w:rFonts w:ascii="Cambria Math" w:hAnsi="Cambria Math"/>
-        </w:rPr>
-        <w:t>Un día</w:t>
-      </w:r>
-      <w:r>
-        <w:rPr>
-          <w:rFonts w:ascii="Cambria Math" w:hAnsi="Cambria Math"/>
-        </w:rPr>
-        <w:t>):</w:t>
-      </w:r>
-    </w:p>
-    <w:p>
-      <w:pPr>
-        <w:pStyle w:val="Prrafodelista"/>
-        <w:jc w:val="both"/>
-        <w:rPr>
-          <w:rFonts w:ascii="Cambria Math" w:hAnsi="Cambria Math"/>
-        </w:rPr>
-      </w:pPr>
-    </w:p>
-    <w:p>
-      <w:pPr>
-        <w:pStyle w:val="Prrafodelista"/>
-        <w:numPr>
-          <w:ilvl w:val="1"/>
-          <w:numId w:val="3"/>
-        </w:numPr>
-        <w:jc w:val="both"/>
-        <w:rPr>
-          <w:rFonts w:ascii="Cambria Math" w:hAnsi="Cambria Math"/>
-        </w:rPr>
-      </w:pPr>
-      <w:r>
-        <w:rPr>
-          <w:rFonts w:ascii="Cambria Math" w:hAnsi="Cambria Math"/>
-          <w:b/>
-        </w:rPr>
-        <w:t>Opcional</w:t>
-      </w:r>
-      <w:r>
-        <w:rPr>
-          <w:rFonts w:ascii="Cambria Math" w:hAnsi="Cambria Math"/>
-          <w:b/>
-        </w:rPr>
-        <w:t>:</w:t>
-      </w:r>
-      <w:r>
-        <w:rPr>
-          <w:rFonts w:ascii="Cambria Math" w:hAnsi="Cambria Math"/>
-        </w:rPr>
-        <w:t xml:space="preserve"> Si el cronograma se</w:t>
-      </w:r>
-      <w:r>
-        <w:rPr>
-          <w:rFonts w:ascii="Cambria Math" w:hAnsi="Cambria Math"/>
-        </w:rPr>
-        <w:t xml:space="preserve"> ha cumplido exactamente como se ha</w:t>
-      </w:r>
-      <w:r>
-        <w:rPr>
-          <w:rFonts w:ascii="Cambria Math" w:hAnsi="Cambria Math"/>
-        </w:rPr>
-        <w:t xml:space="preserve"> previsto, se procederá a sustituir los gráficos provisionales hasta el momento</w:t>
-      </w:r>
-      <w:r>
-        <w:rPr>
-          <w:rFonts w:ascii="Cambria Math" w:hAnsi="Cambria Math"/>
-        </w:rPr>
-        <w:t>,</w:t>
-      </w:r>
-      <w:r>
-        <w:rPr>
-          <w:rFonts w:ascii="Cambria Math" w:hAnsi="Cambria Math"/>
-        </w:rPr>
-        <w:t xml:space="preserve"> por los que podrían ser los definitivos</w:t>
-      </w:r>
-    </w:p>
-    <w:p>
-      <w:pPr>
-        <w:jc w:val="both"/>
-        <w:rPr>
-          <w:rFonts w:ascii="Cambria Math" w:hAnsi="Cambria Math"/>
-        </w:rPr>
-      </w:pPr>
-    </w:p>
-    <w:p>
-      <w:pPr>
-        <w:jc w:val="both"/>
-        <w:rPr>
-          <w:rFonts w:ascii="Cambria Math" w:hAnsi="Cambria Math"/>
-        </w:rPr>
-      </w:pPr>
-    </w:p>
-    <w:p>
-      <w:pPr>
-        <w:pStyle w:val="Prrafodelista"/>
-        <w:numPr>
-          <w:ilvl w:val="0"/>
-          <w:numId w:val="3"/>
-        </w:numPr>
-        <w:jc w:val="both"/>
-        <w:rPr>
-          <w:rFonts w:ascii="Cambria Math" w:hAnsi="Cambria Math"/>
-        </w:rPr>
-      </w:pPr>
-      <w:r>
-        <w:rPr>
-          <w:rFonts w:ascii="Cambria Math" w:hAnsi="Cambria Math"/>
-          <w:b/>
-        </w:rPr>
-        <w:lastRenderedPageBreak/>
-        <w:t>B</w:t>
-      </w:r>
-      <w:r>
-        <w:rPr>
-          <w:rFonts w:ascii="Cambria Math" w:hAnsi="Cambria Math"/>
-          <w:b/>
-        </w:rPr>
-        <w:t>loque 5</w:t>
-      </w:r>
-      <w:r>
-        <w:rPr>
-          <w:rFonts w:ascii="Cambria Math" w:hAnsi="Cambria Math"/>
-        </w:rPr>
-        <w:t>,</w:t>
-      </w:r>
-      <w:r>
-        <w:rPr>
-          <w:rFonts w:ascii="Cambria Math" w:hAnsi="Cambria Math"/>
-          <w:b/>
-        </w:rPr>
-        <w:t xml:space="preserve"> </w:t>
-      </w:r>
-      <w:r>
-        <w:rPr>
-          <w:rFonts w:ascii="Cambria Math" w:hAnsi="Cambria Math"/>
-        </w:rPr>
-        <w:t>d</w:t>
-      </w:r>
-      <w:r>
-        <w:rPr>
-          <w:rFonts w:ascii="Cambria Math" w:hAnsi="Cambria Math"/>
-        </w:rPr>
-        <w:t>el 17</w:t>
-      </w:r>
-      <w:r>
-        <w:rPr>
-          <w:rFonts w:ascii="Cambria Math" w:hAnsi="Cambria Math"/>
-        </w:rPr>
-        <w:t xml:space="preserve"> al 1</w:t>
-      </w:r>
-      <w:r>
-        <w:rPr>
-          <w:rFonts w:ascii="Cambria Math" w:hAnsi="Cambria Math"/>
-        </w:rPr>
-        <w:t>8</w:t>
-      </w:r>
-      <w:r>
-        <w:rPr>
-          <w:rFonts w:ascii="Cambria Math" w:hAnsi="Cambria Math"/>
-        </w:rPr>
-        <w:t xml:space="preserve"> de </w:t>
-      </w:r>
-      <w:r>
-        <w:rPr>
-          <w:rFonts w:ascii="Cambria Math" w:hAnsi="Cambria Math"/>
-        </w:rPr>
-        <w:t>Julio (Dos días):</w:t>
-      </w:r>
-    </w:p>
-    <w:p>
-      <w:pPr>
-        <w:pStyle w:val="Prrafodelista"/>
-        <w:jc w:val="both"/>
-        <w:rPr>
-          <w:rFonts w:ascii="Cambria Math" w:hAnsi="Cambria Math"/>
-        </w:rPr>
-      </w:pPr>
-    </w:p>
-    <w:p>
-      <w:pPr>
-        <w:pStyle w:val="Prrafodelista"/>
-        <w:numPr>
-          <w:ilvl w:val="1"/>
-          <w:numId w:val="3"/>
-        </w:numPr>
-        <w:jc w:val="both"/>
-        <w:rPr>
-          <w:rFonts w:ascii="Cambria Math" w:hAnsi="Cambria Math"/>
-        </w:rPr>
-      </w:pPr>
-      <w:r>
-        <w:rPr>
-          <w:rFonts w:ascii="Cambria Math" w:hAnsi="Cambria Math"/>
-        </w:rPr>
-        <w:t xml:space="preserve">Crear la clase </w:t>
-      </w:r>
-      <w:r>
-        <w:rPr>
-          <w:rFonts w:ascii="Cambria Math" w:hAnsi="Cambria Math"/>
-          <w:b/>
-        </w:rPr>
-        <w:t>Minigame</w:t>
-      </w:r>
-      <w:r>
-        <w:rPr>
-          <w:rFonts w:ascii="Cambria Math" w:hAnsi="Cambria Math"/>
-        </w:rPr>
-        <w:t xml:space="preserve"> junto con la clase </w:t>
-      </w:r>
-      <w:r>
-        <w:rPr>
-          <w:rFonts w:ascii="Cambria Math" w:hAnsi="Cambria Math"/>
-          <w:b/>
-        </w:rPr>
-        <w:t>Ball</w:t>
-      </w:r>
-      <w:r>
-        <w:rPr>
-          <w:rFonts w:ascii="Cambria Math" w:hAnsi="Cambria Math"/>
-        </w:rPr>
-        <w:t xml:space="preserve"> y programar toda la simulación de los dos sistemas físicos del minijuego</w:t>
-      </w:r>
-      <w:r>
-        <w:rPr>
-          <w:rFonts w:ascii="Cambria Math" w:hAnsi="Cambria Math"/>
-        </w:rPr>
-        <w:t>.</w:t>
-      </w:r>
-    </w:p>
-    <w:p>
-      <w:pPr>
-        <w:pStyle w:val="Prrafodelista"/>
-        <w:numPr>
-          <w:ilvl w:val="1"/>
-          <w:numId w:val="3"/>
-        </w:numPr>
-        <w:jc w:val="both"/>
-        <w:rPr>
-          <w:rFonts w:ascii="Cambria Math" w:hAnsi="Cambria Math"/>
-        </w:rPr>
-      </w:pPr>
-      <w:r>
-        <w:rPr>
-          <w:rFonts w:ascii="Cambria Math" w:hAnsi="Cambria Math"/>
-        </w:rPr>
-        <w:t>Hacer pruebas</w:t>
-      </w:r>
-      <w:r>
-        <w:rPr>
-          <w:rFonts w:ascii="Cambria Math" w:hAnsi="Cambria Math"/>
-        </w:rPr>
-        <w:t xml:space="preserve"> para verificar su correcto funcionamiento</w:t>
-      </w:r>
-      <w:r>
-        <w:rPr>
-          <w:rFonts w:ascii="Cambria Math" w:hAnsi="Cambria Math"/>
-        </w:rPr>
-        <w:t>.</w:t>
-      </w:r>
-    </w:p>
-    <w:p>
-      <w:pPr>
-        <w:pStyle w:val="Prrafodelista"/>
-        <w:numPr>
-          <w:ilvl w:val="1"/>
-          <w:numId w:val="3"/>
-        </w:numPr>
-        <w:jc w:val="both"/>
-        <w:rPr>
-          <w:rFonts w:ascii="Cambria Math" w:hAnsi="Cambria Math"/>
-        </w:rPr>
-      </w:pPr>
-      <w:r>
-        <w:rPr>
-          <w:rFonts w:ascii="Cambria Math" w:hAnsi="Cambria Math"/>
-        </w:rPr>
-        <w:t xml:space="preserve">Al terminar el minijuego proporcionar la información de las recompensas obtenidas mediante la clase </w:t>
-      </w:r>
-      <w:r>
-        <w:rPr>
-          <w:rFonts w:ascii="Cambria Math" w:hAnsi="Cambria Math"/>
-          <w:b/>
-        </w:rPr>
-        <w:t>Information</w:t>
-      </w:r>
-      <w:r>
-        <w:rPr>
-          <w:rFonts w:ascii="Cambria Math" w:hAnsi="Cambria Math"/>
-        </w:rPr>
-        <w:t>.</w:t>
-      </w:r>
-    </w:p>
-    <w:p>
-      <w:pPr>
-        <w:pStyle w:val="Prrafodelista"/>
-        <w:ind w:left="1440"/>
-        <w:jc w:val="both"/>
-        <w:rPr>
-          <w:rFonts w:ascii="Cambria Math" w:hAnsi="Cambria Math"/>
-        </w:rPr>
-      </w:pPr>
-    </w:p>
-    <w:p>
-      <w:pPr>
-        <w:pStyle w:val="Prrafodelista"/>
-        <w:numPr>
-          <w:ilvl w:val="0"/>
-          <w:numId w:val="3"/>
-        </w:numPr>
-        <w:jc w:val="both"/>
-        <w:rPr>
-          <w:rFonts w:ascii="Cambria Math" w:hAnsi="Cambria Math"/>
-        </w:rPr>
-      </w:pPr>
-      <w:r>
-        <w:rPr>
-          <w:rFonts w:ascii="Cambria Math" w:hAnsi="Cambria Math"/>
-          <w:b/>
-        </w:rPr>
-        <w:t xml:space="preserve">Bloque </w:t>
-      </w:r>
-      <w:r>
-        <w:rPr>
-          <w:rFonts w:ascii="Cambria Math" w:hAnsi="Cambria Math"/>
-          <w:b/>
-        </w:rPr>
-        <w:t>6</w:t>
-      </w:r>
-      <w:r>
-        <w:rPr>
-          <w:rFonts w:ascii="Cambria Math" w:hAnsi="Cambria Math"/>
-        </w:rPr>
-        <w:t>,</w:t>
-      </w:r>
-      <w:r>
-        <w:rPr>
-          <w:rFonts w:ascii="Cambria Math" w:hAnsi="Cambria Math"/>
-          <w:b/>
-        </w:rPr>
-        <w:t xml:space="preserve"> </w:t>
-      </w:r>
-      <w:r>
-        <w:rPr>
-          <w:rFonts w:ascii="Cambria Math" w:hAnsi="Cambria Math"/>
-        </w:rPr>
-        <w:t>del 1</w:t>
-      </w:r>
-      <w:r>
-        <w:rPr>
-          <w:rFonts w:ascii="Cambria Math" w:hAnsi="Cambria Math"/>
-        </w:rPr>
-        <w:t>9</w:t>
-      </w:r>
-      <w:r>
-        <w:rPr>
-          <w:rFonts w:ascii="Cambria Math" w:hAnsi="Cambria Math"/>
-        </w:rPr>
-        <w:t xml:space="preserve"> al </w:t>
-      </w:r>
-      <w:r>
-        <w:rPr>
-          <w:rFonts w:ascii="Cambria Math" w:hAnsi="Cambria Math"/>
-        </w:rPr>
-        <w:t>20</w:t>
-      </w:r>
-      <w:r>
-        <w:rPr>
-          <w:rFonts w:ascii="Cambria Math" w:hAnsi="Cambria Math"/>
-        </w:rPr>
-        <w:t xml:space="preserve"> de </w:t>
-      </w:r>
-      <w:r>
-        <w:rPr>
-          <w:rFonts w:ascii="Cambria Math" w:hAnsi="Cambria Math"/>
-        </w:rPr>
-        <w:t>Julio (Dos días):</w:t>
-      </w:r>
-    </w:p>
-    <w:p>
-      <w:pPr>
-        <w:pStyle w:val="Prrafodelista"/>
-        <w:jc w:val="both"/>
-        <w:rPr>
-          <w:rFonts w:ascii="Cambria Math" w:hAnsi="Cambria Math"/>
-        </w:rPr>
-      </w:pPr>
-    </w:p>
-    <w:p>
-      <w:pPr>
-        <w:pStyle w:val="Prrafodelista"/>
-        <w:numPr>
-          <w:ilvl w:val="1"/>
-          <w:numId w:val="3"/>
-        </w:numPr>
-        <w:jc w:val="both"/>
-        <w:rPr>
-          <w:rFonts w:ascii="Cambria Math" w:hAnsi="Cambria Math"/>
-        </w:rPr>
-      </w:pPr>
-      <w:r>
-        <w:rPr>
-          <w:rFonts w:ascii="Cambria Math" w:hAnsi="Cambria Math"/>
-        </w:rPr>
-        <w:t xml:space="preserve">Crear las clases </w:t>
-      </w:r>
-      <w:r>
-        <w:rPr>
-          <w:rFonts w:ascii="Cambria Math" w:hAnsi="Cambria Math"/>
-          <w:b/>
-        </w:rPr>
-        <w:t>LevelsMenu</w:t>
-      </w:r>
-      <w:r>
-        <w:rPr>
-          <w:rFonts w:ascii="Cambria Math" w:hAnsi="Cambria Math"/>
-        </w:rPr>
-        <w:t xml:space="preserve"> y </w:t>
-      </w:r>
-      <w:r>
-        <w:rPr>
-          <w:rFonts w:ascii="Cambria Math" w:hAnsi="Cambria Math"/>
-          <w:b/>
-        </w:rPr>
-        <w:t>Pendulum</w:t>
-      </w:r>
-      <w:r>
-        <w:rPr>
-          <w:rFonts w:ascii="Cambria Math" w:hAnsi="Cambria Math"/>
-        </w:rPr>
-        <w:t>; programar toda la simulación del sistema físico.</w:t>
-      </w:r>
-    </w:p>
-    <w:p>
-      <w:pPr>
-        <w:pStyle w:val="Prrafodelista"/>
-        <w:numPr>
-          <w:ilvl w:val="1"/>
-          <w:numId w:val="3"/>
-        </w:numPr>
-        <w:jc w:val="both"/>
-        <w:rPr>
-          <w:rFonts w:ascii="Cambria Math" w:hAnsi="Cambria Math"/>
-        </w:rPr>
-      </w:pPr>
-      <w:r>
-        <w:rPr>
-          <w:rFonts w:ascii="Cambria Math" w:hAnsi="Cambria Math"/>
-        </w:rPr>
-        <w:t>Hacer pruebas para verificar su correcto funcionamiento.</w:t>
-      </w:r>
-    </w:p>
-    <w:p>
-      <w:pPr>
-        <w:pStyle w:val="Prrafodelista"/>
-        <w:numPr>
-          <w:ilvl w:val="1"/>
-          <w:numId w:val="3"/>
-        </w:numPr>
-        <w:jc w:val="both"/>
-        <w:rPr>
-          <w:rFonts w:ascii="Cambria Math" w:hAnsi="Cambria Math"/>
-        </w:rPr>
-      </w:pPr>
-      <w:r>
-        <w:rPr>
-          <w:rFonts w:ascii="Cambria Math" w:hAnsi="Cambria Math"/>
-        </w:rPr>
-        <w:t xml:space="preserve">Crear la clase </w:t>
-      </w:r>
-      <w:r>
-        <w:rPr>
-          <w:rFonts w:ascii="Cambria Math" w:hAnsi="Cambria Math"/>
-          <w:b/>
-        </w:rPr>
-        <w:t>Game</w:t>
-      </w:r>
-      <w:r>
-        <w:rPr>
-          <w:rFonts w:ascii="Cambria Math" w:hAnsi="Cambria Math"/>
-        </w:rPr>
-        <w:t xml:space="preserve"> y programarla para guardar la partida al final de un nivel o en medio de este desde el menú de pausa.</w:t>
-      </w:r>
-    </w:p>
-    <w:p>
-      <w:pPr>
-        <w:pStyle w:val="Prrafodelista"/>
-        <w:numPr>
-          <w:ilvl w:val="1"/>
-          <w:numId w:val="3"/>
-        </w:numPr>
-        <w:jc w:val="both"/>
-        <w:rPr>
-          <w:rFonts w:ascii="Cambria Math" w:hAnsi="Cambria Math"/>
-        </w:rPr>
-      </w:pPr>
-      <w:r>
-        <w:rPr>
-          <w:rFonts w:ascii="Cambria Math" w:hAnsi="Cambria Math"/>
-        </w:rPr>
-        <w:t>Hacer pruebas</w:t>
-      </w:r>
-      <w:r>
-        <w:rPr>
-          <w:rFonts w:ascii="Cambria Math" w:hAnsi="Cambria Math"/>
-        </w:rPr>
-        <w:t xml:space="preserve"> de la interacción con los archivos de texto</w:t>
-      </w:r>
-      <w:r>
-        <w:rPr>
-          <w:rFonts w:ascii="Cambria Math" w:hAnsi="Cambria Math"/>
-        </w:rPr>
-        <w:t>.</w:t>
-      </w:r>
-    </w:p>
-    <w:p>
-      <w:pPr>
-        <w:pStyle w:val="Prrafodelista"/>
-        <w:ind w:left="1440"/>
-        <w:jc w:val="both"/>
-        <w:rPr>
-          <w:rFonts w:ascii="Cambria Math" w:hAnsi="Cambria Math"/>
-        </w:rPr>
-      </w:pPr>
-    </w:p>
-    <w:p>
-      <w:pPr>
-        <w:pStyle w:val="Prrafodelista"/>
-        <w:numPr>
-          <w:ilvl w:val="0"/>
-          <w:numId w:val="3"/>
-        </w:numPr>
-        <w:jc w:val="both"/>
-        <w:rPr>
-          <w:rFonts w:ascii="Cambria Math" w:hAnsi="Cambria Math"/>
-        </w:rPr>
-      </w:pPr>
-      <w:r>
-        <w:rPr>
-          <w:rFonts w:ascii="Cambria Math" w:hAnsi="Cambria Math"/>
-          <w:b/>
-        </w:rPr>
-        <w:t>B</w:t>
-      </w:r>
-      <w:r>
-        <w:rPr>
-          <w:rFonts w:ascii="Cambria Math" w:hAnsi="Cambria Math"/>
-          <w:b/>
-        </w:rPr>
-        <w:t xml:space="preserve">loque </w:t>
-      </w:r>
-      <w:r>
-        <w:rPr>
-          <w:rFonts w:ascii="Cambria Math" w:hAnsi="Cambria Math"/>
-          <w:b/>
-        </w:rPr>
-        <w:t>7</w:t>
-      </w:r>
-      <w:r>
-        <w:rPr>
-          <w:rFonts w:ascii="Cambria Math" w:hAnsi="Cambria Math"/>
-        </w:rPr>
-        <w:t>,</w:t>
-      </w:r>
-      <w:r>
-        <w:rPr>
-          <w:rFonts w:ascii="Cambria Math" w:hAnsi="Cambria Math"/>
-          <w:b/>
-        </w:rPr>
-        <w:t xml:space="preserve"> </w:t>
-      </w:r>
-      <w:r>
-        <w:rPr>
-          <w:rFonts w:ascii="Cambria Math" w:hAnsi="Cambria Math"/>
-        </w:rPr>
-        <w:t>d</w:t>
-      </w:r>
-      <w:r>
-        <w:rPr>
-          <w:rFonts w:ascii="Cambria Math" w:hAnsi="Cambria Math"/>
-        </w:rPr>
-        <w:t>el 21</w:t>
-      </w:r>
-      <w:r>
-        <w:rPr>
-          <w:rFonts w:ascii="Cambria Math" w:hAnsi="Cambria Math"/>
-        </w:rPr>
-        <w:t xml:space="preserve"> al 2</w:t>
-      </w:r>
-      <w:r>
-        <w:rPr>
-          <w:rFonts w:ascii="Cambria Math" w:hAnsi="Cambria Math"/>
-        </w:rPr>
-        <w:t>1</w:t>
-      </w:r>
-      <w:r>
-        <w:rPr>
-          <w:rFonts w:ascii="Cambria Math" w:hAnsi="Cambria Math"/>
-        </w:rPr>
-        <w:t xml:space="preserve"> de </w:t>
-      </w:r>
-      <w:r>
-        <w:rPr>
-          <w:rFonts w:ascii="Cambria Math" w:hAnsi="Cambria Math"/>
-        </w:rPr>
-        <w:t>Julio (</w:t>
-      </w:r>
-      <w:r>
-        <w:rPr>
-          <w:rFonts w:ascii="Cambria Math" w:hAnsi="Cambria Math"/>
-        </w:rPr>
-        <w:t>Un día</w:t>
-      </w:r>
-      <w:r>
-        <w:rPr>
-          <w:rFonts w:ascii="Cambria Math" w:hAnsi="Cambria Math"/>
-        </w:rPr>
-        <w:t>):</w:t>
-      </w:r>
-    </w:p>
-    <w:p>
-      <w:pPr>
-        <w:pStyle w:val="Prrafodelista"/>
-        <w:jc w:val="both"/>
-        <w:rPr>
-          <w:rFonts w:ascii="Cambria Math" w:hAnsi="Cambria Math"/>
-        </w:rPr>
-      </w:pPr>
-    </w:p>
-    <w:p>
-      <w:pPr>
-        <w:pStyle w:val="Prrafodelista"/>
-        <w:numPr>
-          <w:ilvl w:val="1"/>
-          <w:numId w:val="3"/>
-        </w:numPr>
-        <w:jc w:val="both"/>
-        <w:rPr>
-          <w:rFonts w:ascii="Cambria Math" w:hAnsi="Cambria Math"/>
-        </w:rPr>
-      </w:pPr>
-      <w:r>
-        <w:rPr>
-          <w:rFonts w:ascii="Cambria Math" w:hAnsi="Cambria Math"/>
-        </w:rPr>
-        <w:t xml:space="preserve">Realizar la interfaz gráfica del control de acceso y vincularlo con la clase </w:t>
-      </w:r>
-      <w:r>
-        <w:rPr>
-          <w:rFonts w:ascii="Cambria Math" w:hAnsi="Cambria Math"/>
-          <w:b/>
-        </w:rPr>
-        <w:t>Game</w:t>
-      </w:r>
-      <w:r>
-        <w:rPr>
-          <w:rFonts w:ascii="Cambria Math" w:hAnsi="Cambria Math"/>
-        </w:rPr>
-        <w:t>.</w:t>
-      </w:r>
-    </w:p>
-    <w:p>
-      <w:pPr>
-        <w:pStyle w:val="Prrafodelista"/>
-        <w:numPr>
-          <w:ilvl w:val="1"/>
-          <w:numId w:val="3"/>
-        </w:numPr>
-        <w:jc w:val="both"/>
-        <w:rPr>
-          <w:rFonts w:ascii="Cambria Math" w:hAnsi="Cambria Math"/>
-        </w:rPr>
-      </w:pPr>
-      <w:r>
-        <w:rPr>
-          <w:rFonts w:ascii="Cambria Math" w:hAnsi="Cambria Math"/>
-        </w:rPr>
-        <w:t>Realizar la interfaz gráfica del menú principal y agregar la funcionalidad de pasar al control de acceso para comenzar una nueva partida o cargar alguna guardada, además de agregar la posibilidad de guardar durante un nivel.</w:t>
-      </w:r>
-    </w:p>
-    <w:p>
-      <w:pPr>
-        <w:pStyle w:val="Prrafodelista"/>
-        <w:numPr>
-          <w:ilvl w:val="1"/>
-          <w:numId w:val="3"/>
-        </w:numPr>
-        <w:jc w:val="both"/>
-        <w:rPr>
-          <w:rFonts w:ascii="Cambria Math" w:hAnsi="Cambria Math"/>
-        </w:rPr>
-      </w:pPr>
-      <w:r>
-        <w:rPr>
-          <w:rFonts w:ascii="Cambria Math" w:hAnsi="Cambria Math"/>
-        </w:rPr>
-        <w:t>Hacer pruebas</w:t>
-      </w:r>
-      <w:r>
-        <w:rPr>
-          <w:rFonts w:ascii="Cambria Math" w:hAnsi="Cambria Math"/>
-        </w:rPr>
-        <w:t xml:space="preserve"> para verificar </w:t>
-      </w:r>
-      <w:r>
-        <w:rPr>
-          <w:rFonts w:ascii="Cambria Math" w:hAnsi="Cambria Math"/>
-        </w:rPr>
-        <w:t>que el guardado y cargado de partidas.</w:t>
+        <w:t>el guardado y cargado de partidas.</w:t>
       </w:r>
     </w:p>
     <w:p>
@@ -4111,7 +4543,7 @@
         <v:path o:extrusionok="f" gradientshapeok="t" o:connecttype="rect"/>
         <o:lock v:ext="edit" aspectratio="t"/>
       </v:shapetype>
-      <v:shape id="_x0000_i1052" type="#_x0000_t75" style="width:11.25pt;height:11.25pt" o:bullet="t">
+      <v:shape id="_x0000_i1027" type="#_x0000_t75" style="width:11.25pt;height:11.25pt" o:bullet="t">
         <v:imagedata r:id="rId1" o:title="msoDF7C"/>
       </v:shape>
     </w:pict>

</xml_diff>